<commit_message>
- nichtfunktionale anforderungen ergänzt
Signed-off-by: ricki1337 <da.rick@gmx.de>
</commit_message>
<xml_diff>
--- a/Pflichtenheft_WIP/Pflichtenheft_Zusammenfassung.docx
+++ b/Pflichtenheft_WIP/Pflichtenheft_Zusammenfassung.docx
@@ -1,6 +1,6 @@
 
 <file path=word/document.xml><?xml version="1.0" encoding="utf-8"?>
-<w:document xmlns:ve="http://schemas.openxmlformats.org/markup-compatibility/2006" xmlns:o="urn:schemas-microsoft-com:office:office" xmlns:r="http://schemas.openxmlformats.org/officeDocument/2006/relationships" xmlns:m="http://schemas.openxmlformats.org/officeDocument/2006/math" xmlns:v="urn:schemas-microsoft-com:vml" xmlns:wp="http://schemas.openxmlformats.org/drawingml/2006/wordprocessingDrawing" xmlns:w10="urn:schemas-microsoft-com:office:word" xmlns:w="http://schemas.openxmlformats.org/wordprocessingml/2006/main" xmlns:wne="http://schemas.microsoft.com/office/word/2006/wordml">
+<w:document xmlns:wpc="http://schemas.microsoft.com/office/word/2010/wordprocessingCanvas" xmlns:mc="http://schemas.openxmlformats.org/markup-compatibility/2006" xmlns:o="urn:schemas-microsoft-com:office:office" xmlns:r="http://schemas.openxmlformats.org/officeDocument/2006/relationships" xmlns:m="http://schemas.openxmlformats.org/officeDocument/2006/math" xmlns:v="urn:schemas-microsoft-com:vml" xmlns:wp14="http://schemas.microsoft.com/office/word/2010/wordprocessingDrawing" xmlns:wp="http://schemas.openxmlformats.org/drawingml/2006/wordprocessingDrawing" xmlns:w10="urn:schemas-microsoft-com:office:word" xmlns:w="http://schemas.openxmlformats.org/wordprocessingml/2006/main" xmlns:w14="http://schemas.microsoft.com/office/word/2010/wordml" xmlns:w15="http://schemas.microsoft.com/office/word/2012/wordml" xmlns:wpg="http://schemas.microsoft.com/office/word/2010/wordprocessingGroup" xmlns:wpi="http://schemas.microsoft.com/office/word/2010/wordprocessingInk" xmlns:wne="http://schemas.microsoft.com/office/word/2006/wordml" xmlns:wps="http://schemas.microsoft.com/office/word/2010/wordprocessingShape" mc:Ignorable="w14 w15 wp14">
   <w:body>
     <w:p>
       <w:pPr>
@@ -2163,7 +2163,7 @@
     </w:p>
     <w:tbl>
       <w:tblPr>
-        <w:tblStyle w:val="Tabellengitternetz"/>
+        <w:tblStyle w:val="Tabellenraster"/>
         <w:tblW w:w="0" w:type="auto"/>
         <w:tblBorders>
           <w:top w:val="none" w:sz="0" w:space="0" w:color="auto"/>
@@ -2173,7 +2173,7 @@
           <w:insideH w:val="none" w:sz="0" w:space="0" w:color="auto"/>
           <w:insideV w:val="none" w:sz="0" w:space="0" w:color="auto"/>
         </w:tblBorders>
-        <w:tblLook w:val="04A0"/>
+        <w:tblLook w:val="04A0" w:firstRow="1" w:lastRow="0" w:firstColumn="1" w:lastColumn="0" w:noHBand="0" w:noVBand="1"/>
       </w:tblPr>
       <w:tblGrid>
         <w:gridCol w:w="5166"/>
@@ -2392,7 +2392,7 @@
     </w:p>
     <w:tbl>
       <w:tblPr>
-        <w:tblStyle w:val="Tabellengitternetz"/>
+        <w:tblStyle w:val="Tabellenraster"/>
         <w:tblW w:w="0" w:type="auto"/>
         <w:tblBorders>
           <w:top w:val="none" w:sz="0" w:space="0" w:color="auto"/>
@@ -2402,7 +2402,7 @@
           <w:insideH w:val="none" w:sz="0" w:space="0" w:color="auto"/>
           <w:insideV w:val="none" w:sz="0" w:space="0" w:color="auto"/>
         </w:tblBorders>
-        <w:tblLook w:val="04A0"/>
+        <w:tblLook w:val="04A0" w:firstRow="1" w:lastRow="0" w:firstColumn="1" w:lastColumn="0" w:noHBand="0" w:noVBand="1"/>
       </w:tblPr>
       <w:tblGrid>
         <w:gridCol w:w="5208"/>
@@ -2673,7 +2673,7 @@
     </w:p>
     <w:tbl>
       <w:tblPr>
-        <w:tblStyle w:val="Tabellengitternetz"/>
+        <w:tblStyle w:val="Tabellenraster"/>
         <w:tblW w:w="0" w:type="auto"/>
         <w:tblBorders>
           <w:top w:val="none" w:sz="0" w:space="0" w:color="auto"/>
@@ -2683,7 +2683,7 @@
           <w:insideH w:val="none" w:sz="0" w:space="0" w:color="auto"/>
           <w:insideV w:val="none" w:sz="0" w:space="0" w:color="auto"/>
         </w:tblBorders>
-        <w:tblLook w:val="04A0"/>
+        <w:tblLook w:val="04A0" w:firstRow="1" w:lastRow="0" w:firstColumn="1" w:lastColumn="0" w:noHBand="0" w:noVBand="1"/>
       </w:tblPr>
       <w:tblGrid>
         <w:gridCol w:w="5230"/>
@@ -2887,7 +2887,7 @@
     </w:p>
     <w:tbl>
       <w:tblPr>
-        <w:tblStyle w:val="Tabellengitternetz"/>
+        <w:tblStyle w:val="Tabellenraster"/>
         <w:tblW w:w="0" w:type="auto"/>
         <w:tblBorders>
           <w:top w:val="none" w:sz="0" w:space="0" w:color="auto"/>
@@ -2897,7 +2897,7 @@
           <w:insideH w:val="none" w:sz="0" w:space="0" w:color="auto"/>
           <w:insideV w:val="none" w:sz="0" w:space="0" w:color="auto"/>
         </w:tblBorders>
-        <w:tblLook w:val="04A0"/>
+        <w:tblLook w:val="04A0" w:firstRow="1" w:lastRow="0" w:firstColumn="1" w:lastColumn="0" w:noHBand="0" w:noVBand="1"/>
       </w:tblPr>
       <w:tblGrid>
         <w:gridCol w:w="5297"/>
@@ -3371,7 +3371,7 @@
     </w:p>
     <w:tbl>
       <w:tblPr>
-        <w:tblStyle w:val="Tabellengitternetz"/>
+        <w:tblStyle w:val="Tabellenraster"/>
         <w:tblW w:w="0" w:type="auto"/>
         <w:tblBorders>
           <w:top w:val="none" w:sz="0" w:space="0" w:color="auto"/>
@@ -3381,7 +3381,7 @@
           <w:insideH w:val="none" w:sz="0" w:space="0" w:color="auto"/>
           <w:insideV w:val="none" w:sz="0" w:space="0" w:color="auto"/>
         </w:tblBorders>
-        <w:tblLook w:val="04A0"/>
+        <w:tblLook w:val="04A0" w:firstRow="1" w:lastRow="0" w:firstColumn="1" w:lastColumn="0" w:noHBand="0" w:noVBand="1"/>
       </w:tblPr>
       <w:tblGrid>
         <w:gridCol w:w="5023"/>
@@ -3707,9 +3707,9 @@
     </w:p>
     <w:tbl>
       <w:tblPr>
-        <w:tblStyle w:val="GridTable3"/>
+        <w:tblStyle w:val="Gitternetztabelle31"/>
         <w:tblW w:w="0" w:type="auto"/>
-        <w:tblLook w:val="04A0"/>
+        <w:tblLook w:val="04A0" w:firstRow="1" w:lastRow="0" w:firstColumn="1" w:lastColumn="0" w:noHBand="0" w:noVBand="1"/>
       </w:tblPr>
       <w:tblGrid>
         <w:gridCol w:w="2752"/>
@@ -3720,11 +3720,11 @@
       </w:tblGrid>
       <w:tr>
         <w:trPr>
-          <w:cnfStyle w:val="100000000000"/>
+          <w:cnfStyle w:val="100000000000" w:firstRow="1" w:lastRow="0" w:firstColumn="0" w:lastColumn="0" w:oddVBand="0" w:evenVBand="0" w:oddHBand="0" w:evenHBand="0" w:firstRowFirstColumn="0" w:firstRowLastColumn="0" w:lastRowFirstColumn="0" w:lastRowLastColumn="0"/>
         </w:trPr>
         <w:tc>
           <w:tcPr>
-            <w:cnfStyle w:val="001000000100"/>
+            <w:cnfStyle w:val="001000000100" w:firstRow="0" w:lastRow="0" w:firstColumn="1" w:lastColumn="0" w:oddVBand="0" w:evenVBand="0" w:oddHBand="0" w:evenHBand="0" w:firstRowFirstColumn="1" w:firstRowLastColumn="0" w:lastRowFirstColumn="0" w:lastRowLastColumn="0"/>
             <w:tcW w:w="1812" w:type="dxa"/>
           </w:tcPr>
           <w:p>
@@ -3745,7 +3745,7 @@
           <w:p>
             <w:pPr>
               <w:jc w:val="center"/>
-              <w:cnfStyle w:val="100000000000"/>
+              <w:cnfStyle w:val="100000000000" w:firstRow="1" w:lastRow="0" w:firstColumn="0" w:lastColumn="0" w:oddVBand="0" w:evenVBand="0" w:oddHBand="0" w:evenHBand="0" w:firstRowFirstColumn="0" w:firstRowLastColumn="0" w:lastRowFirstColumn="0" w:lastRowLastColumn="0"/>
               <w:rPr>
                 <w:rFonts w:ascii="Calibri" w:eastAsia="Calibri" w:hAnsi="Calibri" w:cs="Calibri"/>
                 <w:b w:val="0"/>
@@ -3778,7 +3778,7 @@
           <w:p>
             <w:pPr>
               <w:jc w:val="center"/>
-              <w:cnfStyle w:val="100000000000"/>
+              <w:cnfStyle w:val="100000000000" w:firstRow="1" w:lastRow="0" w:firstColumn="0" w:lastColumn="0" w:oddVBand="0" w:evenVBand="0" w:oddHBand="0" w:evenHBand="0" w:firstRowFirstColumn="0" w:firstRowLastColumn="0" w:lastRowFirstColumn="0" w:lastRowLastColumn="0"/>
               <w:rPr>
                 <w:rFonts w:ascii="Calibri" w:eastAsia="Calibri" w:hAnsi="Calibri" w:cs="Calibri"/>
                 <w:b w:val="0"/>
@@ -3811,7 +3811,7 @@
           <w:p>
             <w:pPr>
               <w:jc w:val="center"/>
-              <w:cnfStyle w:val="100000000000"/>
+              <w:cnfStyle w:val="100000000000" w:firstRow="1" w:lastRow="0" w:firstColumn="0" w:lastColumn="0" w:oddVBand="0" w:evenVBand="0" w:oddHBand="0" w:evenHBand="0" w:firstRowFirstColumn="0" w:firstRowLastColumn="0" w:lastRowFirstColumn="0" w:lastRowLastColumn="0"/>
               <w:rPr>
                 <w:rFonts w:ascii="Calibri" w:eastAsia="Calibri" w:hAnsi="Calibri" w:cs="Calibri"/>
                 <w:b w:val="0"/>
@@ -3844,7 +3844,7 @@
           <w:p>
             <w:pPr>
               <w:jc w:val="center"/>
-              <w:cnfStyle w:val="100000000000"/>
+              <w:cnfStyle w:val="100000000000" w:firstRow="1" w:lastRow="0" w:firstColumn="0" w:lastColumn="0" w:oddVBand="0" w:evenVBand="0" w:oddHBand="0" w:evenHBand="0" w:firstRowFirstColumn="0" w:firstRowLastColumn="0" w:lastRowFirstColumn="0" w:lastRowLastColumn="0"/>
               <w:rPr>
                 <w:rFonts w:ascii="Calibri" w:eastAsia="Calibri" w:hAnsi="Calibri" w:cs="Calibri"/>
                 <w:b w:val="0"/>
@@ -3864,11 +3864,11 @@
       </w:tr>
       <w:tr>
         <w:trPr>
-          <w:cnfStyle w:val="000000100000"/>
+          <w:cnfStyle w:val="000000100000" w:firstRow="0" w:lastRow="0" w:firstColumn="0" w:lastColumn="0" w:oddVBand="0" w:evenVBand="0" w:oddHBand="1" w:evenHBand="0" w:firstRowFirstColumn="0" w:firstRowLastColumn="0" w:lastRowFirstColumn="0" w:lastRowLastColumn="0"/>
         </w:trPr>
         <w:tc>
           <w:tcPr>
-            <w:cnfStyle w:val="001000000000"/>
+            <w:cnfStyle w:val="001000000000" w:firstRow="0" w:lastRow="0" w:firstColumn="1" w:lastColumn="0" w:oddVBand="0" w:evenVBand="0" w:oddHBand="0" w:evenHBand="0" w:firstRowFirstColumn="0" w:firstRowLastColumn="0" w:lastRowFirstColumn="0" w:lastRowLastColumn="0"/>
             <w:tcW w:w="1812" w:type="dxa"/>
           </w:tcPr>
           <w:p>
@@ -3896,7 +3896,7 @@
           <w:p>
             <w:pPr>
               <w:jc w:val="center"/>
-              <w:cnfStyle w:val="000000100000"/>
+              <w:cnfStyle w:val="000000100000" w:firstRow="0" w:lastRow="0" w:firstColumn="0" w:lastColumn="0" w:oddVBand="0" w:evenVBand="0" w:oddHBand="1" w:evenHBand="0" w:firstRowFirstColumn="0" w:firstRowLastColumn="0" w:lastRowFirstColumn="0" w:lastRowLastColumn="0"/>
               <w:rPr>
                 <w:rFonts w:ascii="Calibri" w:eastAsia="Calibri" w:hAnsi="Calibri" w:cs="Calibri"/>
                 <w:sz w:val="24"/>
@@ -3918,7 +3918,7 @@
           <w:p>
             <w:pPr>
               <w:jc w:val="center"/>
-              <w:cnfStyle w:val="000000100000"/>
+              <w:cnfStyle w:val="000000100000" w:firstRow="0" w:lastRow="0" w:firstColumn="0" w:lastColumn="0" w:oddVBand="0" w:evenVBand="0" w:oddHBand="1" w:evenHBand="0" w:firstRowFirstColumn="0" w:firstRowLastColumn="0" w:lastRowFirstColumn="0" w:lastRowLastColumn="0"/>
               <w:rPr>
                 <w:rFonts w:ascii="Calibri" w:eastAsia="Calibri" w:hAnsi="Calibri" w:cs="Calibri"/>
                 <w:sz w:val="24"/>
@@ -3933,7 +3933,7 @@
           <w:p>
             <w:pPr>
               <w:jc w:val="center"/>
-              <w:cnfStyle w:val="000000100000"/>
+              <w:cnfStyle w:val="000000100000" w:firstRow="0" w:lastRow="0" w:firstColumn="0" w:lastColumn="0" w:oddVBand="0" w:evenVBand="0" w:oddHBand="1" w:evenHBand="0" w:firstRowFirstColumn="0" w:firstRowLastColumn="0" w:lastRowFirstColumn="0" w:lastRowLastColumn="0"/>
               <w:rPr>
                 <w:rFonts w:ascii="Calibri" w:eastAsia="Calibri" w:hAnsi="Calibri" w:cs="Calibri"/>
                 <w:sz w:val="24"/>
@@ -3948,7 +3948,7 @@
           <w:p>
             <w:pPr>
               <w:jc w:val="center"/>
-              <w:cnfStyle w:val="000000100000"/>
+              <w:cnfStyle w:val="000000100000" w:firstRow="0" w:lastRow="0" w:firstColumn="0" w:lastColumn="0" w:oddVBand="0" w:evenVBand="0" w:oddHBand="1" w:evenHBand="0" w:firstRowFirstColumn="0" w:firstRowLastColumn="0" w:lastRowFirstColumn="0" w:lastRowLastColumn="0"/>
               <w:rPr>
                 <w:rFonts w:ascii="Calibri" w:eastAsia="Calibri" w:hAnsi="Calibri" w:cs="Calibri"/>
                 <w:sz w:val="24"/>
@@ -3960,7 +3960,7 @@
       <w:tr>
         <w:tc>
           <w:tcPr>
-            <w:cnfStyle w:val="001000000000"/>
+            <w:cnfStyle w:val="001000000000" w:firstRow="0" w:lastRow="0" w:firstColumn="1" w:lastColumn="0" w:oddVBand="0" w:evenVBand="0" w:oddHBand="0" w:evenHBand="0" w:firstRowFirstColumn="0" w:firstRowLastColumn="0" w:lastRowFirstColumn="0" w:lastRowLastColumn="0"/>
             <w:tcW w:w="1812" w:type="dxa"/>
           </w:tcPr>
           <w:p>
@@ -3988,7 +3988,7 @@
           <w:p>
             <w:pPr>
               <w:jc w:val="center"/>
-              <w:cnfStyle w:val="000000000000"/>
+              <w:cnfStyle w:val="000000000000" w:firstRow="0" w:lastRow="0" w:firstColumn="0" w:lastColumn="0" w:oddVBand="0" w:evenVBand="0" w:oddHBand="0" w:evenHBand="0" w:firstRowFirstColumn="0" w:firstRowLastColumn="0" w:lastRowFirstColumn="0" w:lastRowLastColumn="0"/>
               <w:rPr>
                 <w:rFonts w:ascii="Calibri" w:eastAsia="Calibri" w:hAnsi="Calibri" w:cs="Calibri"/>
                 <w:sz w:val="24"/>
@@ -4010,7 +4010,7 @@
           <w:p>
             <w:pPr>
               <w:jc w:val="center"/>
-              <w:cnfStyle w:val="000000000000"/>
+              <w:cnfStyle w:val="000000000000" w:firstRow="0" w:lastRow="0" w:firstColumn="0" w:lastColumn="0" w:oddVBand="0" w:evenVBand="0" w:oddHBand="0" w:evenHBand="0" w:firstRowFirstColumn="0" w:firstRowLastColumn="0" w:lastRowFirstColumn="0" w:lastRowLastColumn="0"/>
               <w:rPr>
                 <w:rFonts w:ascii="Calibri" w:eastAsia="Calibri" w:hAnsi="Calibri" w:cs="Calibri"/>
                 <w:sz w:val="24"/>
@@ -4025,7 +4025,7 @@
           <w:p>
             <w:pPr>
               <w:jc w:val="center"/>
-              <w:cnfStyle w:val="000000000000"/>
+              <w:cnfStyle w:val="000000000000" w:firstRow="0" w:lastRow="0" w:firstColumn="0" w:lastColumn="0" w:oddVBand="0" w:evenVBand="0" w:oddHBand="0" w:evenHBand="0" w:firstRowFirstColumn="0" w:firstRowLastColumn="0" w:lastRowFirstColumn="0" w:lastRowLastColumn="0"/>
               <w:rPr>
                 <w:rFonts w:ascii="Calibri" w:eastAsia="Calibri" w:hAnsi="Calibri" w:cs="Calibri"/>
                 <w:sz w:val="24"/>
@@ -4040,7 +4040,7 @@
           <w:p>
             <w:pPr>
               <w:jc w:val="center"/>
-              <w:cnfStyle w:val="000000000000"/>
+              <w:cnfStyle w:val="000000000000" w:firstRow="0" w:lastRow="0" w:firstColumn="0" w:lastColumn="0" w:oddVBand="0" w:evenVBand="0" w:oddHBand="0" w:evenHBand="0" w:firstRowFirstColumn="0" w:firstRowLastColumn="0" w:lastRowFirstColumn="0" w:lastRowLastColumn="0"/>
               <w:rPr>
                 <w:rFonts w:ascii="Calibri" w:eastAsia="Calibri" w:hAnsi="Calibri" w:cs="Calibri"/>
                 <w:sz w:val="24"/>
@@ -4051,11 +4051,11 @@
       </w:tr>
       <w:tr>
         <w:trPr>
-          <w:cnfStyle w:val="000000100000"/>
+          <w:cnfStyle w:val="000000100000" w:firstRow="0" w:lastRow="0" w:firstColumn="0" w:lastColumn="0" w:oddVBand="0" w:evenVBand="0" w:oddHBand="1" w:evenHBand="0" w:firstRowFirstColumn="0" w:firstRowLastColumn="0" w:lastRowFirstColumn="0" w:lastRowLastColumn="0"/>
         </w:trPr>
         <w:tc>
           <w:tcPr>
-            <w:cnfStyle w:val="001000000000"/>
+            <w:cnfStyle w:val="001000000000" w:firstRow="0" w:lastRow="0" w:firstColumn="1" w:lastColumn="0" w:oddVBand="0" w:evenVBand="0" w:oddHBand="0" w:evenHBand="0" w:firstRowFirstColumn="0" w:firstRowLastColumn="0" w:lastRowFirstColumn="0" w:lastRowLastColumn="0"/>
             <w:tcW w:w="1812" w:type="dxa"/>
           </w:tcPr>
           <w:p>
@@ -4083,7 +4083,7 @@
           <w:p>
             <w:pPr>
               <w:jc w:val="center"/>
-              <w:cnfStyle w:val="000000100000"/>
+              <w:cnfStyle w:val="000000100000" w:firstRow="0" w:lastRow="0" w:firstColumn="0" w:lastColumn="0" w:oddVBand="0" w:evenVBand="0" w:oddHBand="1" w:evenHBand="0" w:firstRowFirstColumn="0" w:firstRowLastColumn="0" w:lastRowFirstColumn="0" w:lastRowLastColumn="0"/>
               <w:rPr>
                 <w:rFonts w:ascii="Calibri" w:eastAsia="Calibri" w:hAnsi="Calibri" w:cs="Calibri"/>
                 <w:sz w:val="24"/>
@@ -4105,7 +4105,7 @@
           <w:p>
             <w:pPr>
               <w:jc w:val="center"/>
-              <w:cnfStyle w:val="000000100000"/>
+              <w:cnfStyle w:val="000000100000" w:firstRow="0" w:lastRow="0" w:firstColumn="0" w:lastColumn="0" w:oddVBand="0" w:evenVBand="0" w:oddHBand="1" w:evenHBand="0" w:firstRowFirstColumn="0" w:firstRowLastColumn="0" w:lastRowFirstColumn="0" w:lastRowLastColumn="0"/>
               <w:rPr>
                 <w:rFonts w:ascii="Calibri" w:eastAsia="Calibri" w:hAnsi="Calibri" w:cs="Calibri"/>
                 <w:sz w:val="24"/>
@@ -4120,7 +4120,7 @@
           <w:p>
             <w:pPr>
               <w:jc w:val="center"/>
-              <w:cnfStyle w:val="000000100000"/>
+              <w:cnfStyle w:val="000000100000" w:firstRow="0" w:lastRow="0" w:firstColumn="0" w:lastColumn="0" w:oddVBand="0" w:evenVBand="0" w:oddHBand="1" w:evenHBand="0" w:firstRowFirstColumn="0" w:firstRowLastColumn="0" w:lastRowFirstColumn="0" w:lastRowLastColumn="0"/>
               <w:rPr>
                 <w:rFonts w:ascii="Calibri" w:eastAsia="Calibri" w:hAnsi="Calibri" w:cs="Calibri"/>
                 <w:sz w:val="24"/>
@@ -4135,7 +4135,7 @@
           <w:p>
             <w:pPr>
               <w:jc w:val="center"/>
-              <w:cnfStyle w:val="000000100000"/>
+              <w:cnfStyle w:val="000000100000" w:firstRow="0" w:lastRow="0" w:firstColumn="0" w:lastColumn="0" w:oddVBand="0" w:evenVBand="0" w:oddHBand="1" w:evenHBand="0" w:firstRowFirstColumn="0" w:firstRowLastColumn="0" w:lastRowFirstColumn="0" w:lastRowLastColumn="0"/>
               <w:rPr>
                 <w:rFonts w:ascii="Calibri" w:eastAsia="Calibri" w:hAnsi="Calibri" w:cs="Calibri"/>
                 <w:sz w:val="24"/>
@@ -4147,7 +4147,7 @@
       <w:tr>
         <w:tc>
           <w:tcPr>
-            <w:cnfStyle w:val="001000000000"/>
+            <w:cnfStyle w:val="001000000000" w:firstRow="0" w:lastRow="0" w:firstColumn="1" w:lastColumn="0" w:oddVBand="0" w:evenVBand="0" w:oddHBand="0" w:evenHBand="0" w:firstRowFirstColumn="0" w:firstRowLastColumn="0" w:lastRowFirstColumn="0" w:lastRowLastColumn="0"/>
             <w:tcW w:w="1812" w:type="dxa"/>
           </w:tcPr>
           <w:p>
@@ -4175,7 +4175,7 @@
           <w:p>
             <w:pPr>
               <w:jc w:val="center"/>
-              <w:cnfStyle w:val="000000000000"/>
+              <w:cnfStyle w:val="000000000000" w:firstRow="0" w:lastRow="0" w:firstColumn="0" w:lastColumn="0" w:oddVBand="0" w:evenVBand="0" w:oddHBand="0" w:evenHBand="0" w:firstRowFirstColumn="0" w:firstRowLastColumn="0" w:lastRowFirstColumn="0" w:lastRowLastColumn="0"/>
               <w:rPr>
                 <w:rFonts w:ascii="Calibri" w:eastAsia="Calibri" w:hAnsi="Calibri" w:cs="Calibri"/>
                 <w:sz w:val="24"/>
@@ -4190,7 +4190,7 @@
           <w:p>
             <w:pPr>
               <w:jc w:val="center"/>
-              <w:cnfStyle w:val="000000000000"/>
+              <w:cnfStyle w:val="000000000000" w:firstRow="0" w:lastRow="0" w:firstColumn="0" w:lastColumn="0" w:oddVBand="0" w:evenVBand="0" w:oddHBand="0" w:evenHBand="0" w:firstRowFirstColumn="0" w:firstRowLastColumn="0" w:lastRowFirstColumn="0" w:lastRowLastColumn="0"/>
               <w:rPr>
                 <w:rFonts w:ascii="Calibri" w:eastAsia="Calibri" w:hAnsi="Calibri" w:cs="Calibri"/>
                 <w:sz w:val="24"/>
@@ -4212,7 +4212,7 @@
           <w:p>
             <w:pPr>
               <w:jc w:val="center"/>
-              <w:cnfStyle w:val="000000000000"/>
+              <w:cnfStyle w:val="000000000000" w:firstRow="0" w:lastRow="0" w:firstColumn="0" w:lastColumn="0" w:oddVBand="0" w:evenVBand="0" w:oddHBand="0" w:evenHBand="0" w:firstRowFirstColumn="0" w:firstRowLastColumn="0" w:lastRowFirstColumn="0" w:lastRowLastColumn="0"/>
               <w:rPr>
                 <w:rFonts w:ascii="Calibri" w:eastAsia="Calibri" w:hAnsi="Calibri" w:cs="Calibri"/>
                 <w:sz w:val="24"/>
@@ -4227,7 +4227,7 @@
           <w:p>
             <w:pPr>
               <w:jc w:val="center"/>
-              <w:cnfStyle w:val="000000000000"/>
+              <w:cnfStyle w:val="000000000000" w:firstRow="0" w:lastRow="0" w:firstColumn="0" w:lastColumn="0" w:oddVBand="0" w:evenVBand="0" w:oddHBand="0" w:evenHBand="0" w:firstRowFirstColumn="0" w:firstRowLastColumn="0" w:lastRowFirstColumn="0" w:lastRowLastColumn="0"/>
               <w:rPr>
                 <w:rFonts w:ascii="Calibri" w:eastAsia="Calibri" w:hAnsi="Calibri" w:cs="Calibri"/>
                 <w:sz w:val="24"/>
@@ -4238,11 +4238,11 @@
       </w:tr>
       <w:tr>
         <w:trPr>
-          <w:cnfStyle w:val="000000100000"/>
+          <w:cnfStyle w:val="000000100000" w:firstRow="0" w:lastRow="0" w:firstColumn="0" w:lastColumn="0" w:oddVBand="0" w:evenVBand="0" w:oddHBand="1" w:evenHBand="0" w:firstRowFirstColumn="0" w:firstRowLastColumn="0" w:lastRowFirstColumn="0" w:lastRowLastColumn="0"/>
         </w:trPr>
         <w:tc>
           <w:tcPr>
-            <w:cnfStyle w:val="001000000000"/>
+            <w:cnfStyle w:val="001000000000" w:firstRow="0" w:lastRow="0" w:firstColumn="1" w:lastColumn="0" w:oddVBand="0" w:evenVBand="0" w:oddHBand="0" w:evenHBand="0" w:firstRowFirstColumn="0" w:firstRowLastColumn="0" w:lastRowFirstColumn="0" w:lastRowLastColumn="0"/>
             <w:tcW w:w="1812" w:type="dxa"/>
           </w:tcPr>
           <w:p>
@@ -4270,7 +4270,7 @@
           <w:p>
             <w:pPr>
               <w:jc w:val="center"/>
-              <w:cnfStyle w:val="000000100000"/>
+              <w:cnfStyle w:val="000000100000" w:firstRow="0" w:lastRow="0" w:firstColumn="0" w:lastColumn="0" w:oddVBand="0" w:evenVBand="0" w:oddHBand="1" w:evenHBand="0" w:firstRowFirstColumn="0" w:firstRowLastColumn="0" w:lastRowFirstColumn="0" w:lastRowLastColumn="0"/>
               <w:rPr>
                 <w:rFonts w:ascii="Calibri" w:eastAsia="Calibri" w:hAnsi="Calibri" w:cs="Calibri"/>
                 <w:sz w:val="24"/>
@@ -4292,7 +4292,7 @@
           <w:p>
             <w:pPr>
               <w:jc w:val="center"/>
-              <w:cnfStyle w:val="000000100000"/>
+              <w:cnfStyle w:val="000000100000" w:firstRow="0" w:lastRow="0" w:firstColumn="0" w:lastColumn="0" w:oddVBand="0" w:evenVBand="0" w:oddHBand="1" w:evenHBand="0" w:firstRowFirstColumn="0" w:firstRowLastColumn="0" w:lastRowFirstColumn="0" w:lastRowLastColumn="0"/>
               <w:rPr>
                 <w:rFonts w:ascii="Calibri" w:eastAsia="Calibri" w:hAnsi="Calibri" w:cs="Calibri"/>
                 <w:sz w:val="24"/>
@@ -4307,7 +4307,7 @@
           <w:p>
             <w:pPr>
               <w:jc w:val="center"/>
-              <w:cnfStyle w:val="000000100000"/>
+              <w:cnfStyle w:val="000000100000" w:firstRow="0" w:lastRow="0" w:firstColumn="0" w:lastColumn="0" w:oddVBand="0" w:evenVBand="0" w:oddHBand="1" w:evenHBand="0" w:firstRowFirstColumn="0" w:firstRowLastColumn="0" w:lastRowFirstColumn="0" w:lastRowLastColumn="0"/>
               <w:rPr>
                 <w:rFonts w:ascii="Calibri" w:eastAsia="Calibri" w:hAnsi="Calibri" w:cs="Calibri"/>
                 <w:sz w:val="24"/>
@@ -4322,7 +4322,7 @@
           <w:p>
             <w:pPr>
               <w:jc w:val="center"/>
-              <w:cnfStyle w:val="000000100000"/>
+              <w:cnfStyle w:val="000000100000" w:firstRow="0" w:lastRow="0" w:firstColumn="0" w:lastColumn="0" w:oddVBand="0" w:evenVBand="0" w:oddHBand="1" w:evenHBand="0" w:firstRowFirstColumn="0" w:firstRowLastColumn="0" w:lastRowFirstColumn="0" w:lastRowLastColumn="0"/>
               <w:rPr>
                 <w:rFonts w:ascii="Calibri" w:eastAsia="Calibri" w:hAnsi="Calibri" w:cs="Calibri"/>
                 <w:sz w:val="24"/>
@@ -4334,7 +4334,7 @@
       <w:tr>
         <w:tc>
           <w:tcPr>
-            <w:cnfStyle w:val="001000000000"/>
+            <w:cnfStyle w:val="001000000000" w:firstRow="0" w:lastRow="0" w:firstColumn="1" w:lastColumn="0" w:oddVBand="0" w:evenVBand="0" w:oddHBand="0" w:evenHBand="0" w:firstRowFirstColumn="0" w:firstRowLastColumn="0" w:lastRowFirstColumn="0" w:lastRowLastColumn="0"/>
             <w:tcW w:w="1812" w:type="dxa"/>
           </w:tcPr>
           <w:p>
@@ -4362,7 +4362,7 @@
           <w:p>
             <w:pPr>
               <w:jc w:val="center"/>
-              <w:cnfStyle w:val="000000000000"/>
+              <w:cnfStyle w:val="000000000000" w:firstRow="0" w:lastRow="0" w:firstColumn="0" w:lastColumn="0" w:oddVBand="0" w:evenVBand="0" w:oddHBand="0" w:evenHBand="0" w:firstRowFirstColumn="0" w:firstRowLastColumn="0" w:lastRowFirstColumn="0" w:lastRowLastColumn="0"/>
               <w:rPr>
                 <w:rFonts w:ascii="Calibri" w:eastAsia="Calibri" w:hAnsi="Calibri" w:cs="Calibri"/>
                 <w:sz w:val="24"/>
@@ -4377,7 +4377,7 @@
           <w:p>
             <w:pPr>
               <w:jc w:val="center"/>
-              <w:cnfStyle w:val="000000000000"/>
+              <w:cnfStyle w:val="000000000000" w:firstRow="0" w:lastRow="0" w:firstColumn="0" w:lastColumn="0" w:oddVBand="0" w:evenVBand="0" w:oddHBand="0" w:evenHBand="0" w:firstRowFirstColumn="0" w:firstRowLastColumn="0" w:lastRowFirstColumn="0" w:lastRowLastColumn="0"/>
               <w:rPr>
                 <w:rFonts w:ascii="Calibri" w:eastAsia="Calibri" w:hAnsi="Calibri" w:cs="Calibri"/>
                 <w:sz w:val="24"/>
@@ -4392,7 +4392,7 @@
           <w:p>
             <w:pPr>
               <w:jc w:val="center"/>
-              <w:cnfStyle w:val="000000000000"/>
+              <w:cnfStyle w:val="000000000000" w:firstRow="0" w:lastRow="0" w:firstColumn="0" w:lastColumn="0" w:oddVBand="0" w:evenVBand="0" w:oddHBand="0" w:evenHBand="0" w:firstRowFirstColumn="0" w:firstRowLastColumn="0" w:lastRowFirstColumn="0" w:lastRowLastColumn="0"/>
               <w:rPr>
                 <w:rFonts w:ascii="Calibri" w:eastAsia="Calibri" w:hAnsi="Calibri" w:cs="Calibri"/>
                 <w:sz w:val="24"/>
@@ -4414,7 +4414,7 @@
           <w:p>
             <w:pPr>
               <w:jc w:val="center"/>
-              <w:cnfStyle w:val="000000000000"/>
+              <w:cnfStyle w:val="000000000000" w:firstRow="0" w:lastRow="0" w:firstColumn="0" w:lastColumn="0" w:oddVBand="0" w:evenVBand="0" w:oddHBand="0" w:evenHBand="0" w:firstRowFirstColumn="0" w:firstRowLastColumn="0" w:lastRowFirstColumn="0" w:lastRowLastColumn="0"/>
               <w:rPr>
                 <w:rFonts w:ascii="Calibri" w:eastAsia="Calibri" w:hAnsi="Calibri" w:cs="Calibri"/>
                 <w:sz w:val="24"/>
@@ -4425,11 +4425,11 @@
       </w:tr>
       <w:tr>
         <w:trPr>
-          <w:cnfStyle w:val="000000100000"/>
+          <w:cnfStyle w:val="000000100000" w:firstRow="0" w:lastRow="0" w:firstColumn="0" w:lastColumn="0" w:oddVBand="0" w:evenVBand="0" w:oddHBand="1" w:evenHBand="0" w:firstRowFirstColumn="0" w:firstRowLastColumn="0" w:lastRowFirstColumn="0" w:lastRowLastColumn="0"/>
         </w:trPr>
         <w:tc>
           <w:tcPr>
-            <w:cnfStyle w:val="001000000000"/>
+            <w:cnfStyle w:val="001000000000" w:firstRow="0" w:lastRow="0" w:firstColumn="1" w:lastColumn="0" w:oddVBand="0" w:evenVBand="0" w:oddHBand="0" w:evenHBand="0" w:firstRowFirstColumn="0" w:firstRowLastColumn="0" w:lastRowFirstColumn="0" w:lastRowLastColumn="0"/>
             <w:tcW w:w="1812" w:type="dxa"/>
           </w:tcPr>
           <w:p>
@@ -4457,7 +4457,7 @@
           <w:p>
             <w:pPr>
               <w:jc w:val="center"/>
-              <w:cnfStyle w:val="000000100000"/>
+              <w:cnfStyle w:val="000000100000" w:firstRow="0" w:lastRow="0" w:firstColumn="0" w:lastColumn="0" w:oddVBand="0" w:evenVBand="0" w:oddHBand="1" w:evenHBand="0" w:firstRowFirstColumn="0" w:firstRowLastColumn="0" w:lastRowFirstColumn="0" w:lastRowLastColumn="0"/>
               <w:rPr>
                 <w:rFonts w:ascii="Calibri" w:eastAsia="Calibri" w:hAnsi="Calibri" w:cs="Calibri"/>
                 <w:sz w:val="24"/>
@@ -4479,7 +4479,7 @@
           <w:p>
             <w:pPr>
               <w:jc w:val="center"/>
-              <w:cnfStyle w:val="000000100000"/>
+              <w:cnfStyle w:val="000000100000" w:firstRow="0" w:lastRow="0" w:firstColumn="0" w:lastColumn="0" w:oddVBand="0" w:evenVBand="0" w:oddHBand="1" w:evenHBand="0" w:firstRowFirstColumn="0" w:firstRowLastColumn="0" w:lastRowFirstColumn="0" w:lastRowLastColumn="0"/>
               <w:rPr>
                 <w:rFonts w:ascii="Calibri" w:eastAsia="Calibri" w:hAnsi="Calibri" w:cs="Calibri"/>
                 <w:sz w:val="24"/>
@@ -4494,7 +4494,7 @@
           <w:p>
             <w:pPr>
               <w:jc w:val="center"/>
-              <w:cnfStyle w:val="000000100000"/>
+              <w:cnfStyle w:val="000000100000" w:firstRow="0" w:lastRow="0" w:firstColumn="0" w:lastColumn="0" w:oddVBand="0" w:evenVBand="0" w:oddHBand="1" w:evenHBand="0" w:firstRowFirstColumn="0" w:firstRowLastColumn="0" w:lastRowFirstColumn="0" w:lastRowLastColumn="0"/>
               <w:rPr>
                 <w:rFonts w:ascii="Calibri" w:eastAsia="Calibri" w:hAnsi="Calibri" w:cs="Calibri"/>
                 <w:sz w:val="24"/>
@@ -4509,7 +4509,7 @@
           <w:p>
             <w:pPr>
               <w:jc w:val="center"/>
-              <w:cnfStyle w:val="000000100000"/>
+              <w:cnfStyle w:val="000000100000" w:firstRow="0" w:lastRow="0" w:firstColumn="0" w:lastColumn="0" w:oddVBand="0" w:evenVBand="0" w:oddHBand="1" w:evenHBand="0" w:firstRowFirstColumn="0" w:firstRowLastColumn="0" w:lastRowFirstColumn="0" w:lastRowLastColumn="0"/>
               <w:rPr>
                 <w:rFonts w:ascii="Calibri" w:eastAsia="Calibri" w:hAnsi="Calibri" w:cs="Calibri"/>
                 <w:sz w:val="24"/>
@@ -4521,7 +4521,7 @@
       <w:tr>
         <w:tc>
           <w:tcPr>
-            <w:cnfStyle w:val="001000000000"/>
+            <w:cnfStyle w:val="001000000000" w:firstRow="0" w:lastRow="0" w:firstColumn="1" w:lastColumn="0" w:oddVBand="0" w:evenVBand="0" w:oddHBand="0" w:evenHBand="0" w:firstRowFirstColumn="0" w:firstRowLastColumn="0" w:lastRowFirstColumn="0" w:lastRowLastColumn="0"/>
             <w:tcW w:w="1812" w:type="dxa"/>
           </w:tcPr>
           <w:p>
@@ -4549,7 +4549,7 @@
           <w:p>
             <w:pPr>
               <w:jc w:val="center"/>
-              <w:cnfStyle w:val="000000000000"/>
+              <w:cnfStyle w:val="000000000000" w:firstRow="0" w:lastRow="0" w:firstColumn="0" w:lastColumn="0" w:oddVBand="0" w:evenVBand="0" w:oddHBand="0" w:evenHBand="0" w:firstRowFirstColumn="0" w:firstRowLastColumn="0" w:lastRowFirstColumn="0" w:lastRowLastColumn="0"/>
               <w:rPr>
                 <w:rFonts w:ascii="Calibri" w:eastAsia="Calibri" w:hAnsi="Calibri" w:cs="Calibri"/>
                 <w:sz w:val="24"/>
@@ -4571,7 +4571,7 @@
           <w:p>
             <w:pPr>
               <w:jc w:val="center"/>
-              <w:cnfStyle w:val="000000000000"/>
+              <w:cnfStyle w:val="000000000000" w:firstRow="0" w:lastRow="0" w:firstColumn="0" w:lastColumn="0" w:oddVBand="0" w:evenVBand="0" w:oddHBand="0" w:evenHBand="0" w:firstRowFirstColumn="0" w:firstRowLastColumn="0" w:lastRowFirstColumn="0" w:lastRowLastColumn="0"/>
               <w:rPr>
                 <w:rFonts w:ascii="Calibri" w:eastAsia="Calibri" w:hAnsi="Calibri" w:cs="Calibri"/>
                 <w:sz w:val="24"/>
@@ -4586,7 +4586,7 @@
           <w:p>
             <w:pPr>
               <w:jc w:val="center"/>
-              <w:cnfStyle w:val="000000000000"/>
+              <w:cnfStyle w:val="000000000000" w:firstRow="0" w:lastRow="0" w:firstColumn="0" w:lastColumn="0" w:oddVBand="0" w:evenVBand="0" w:oddHBand="0" w:evenHBand="0" w:firstRowFirstColumn="0" w:firstRowLastColumn="0" w:lastRowFirstColumn="0" w:lastRowLastColumn="0"/>
               <w:rPr>
                 <w:rFonts w:ascii="Calibri" w:eastAsia="Calibri" w:hAnsi="Calibri" w:cs="Calibri"/>
                 <w:sz w:val="24"/>
@@ -4601,7 +4601,7 @@
           <w:p>
             <w:pPr>
               <w:jc w:val="center"/>
-              <w:cnfStyle w:val="000000000000"/>
+              <w:cnfStyle w:val="000000000000" w:firstRow="0" w:lastRow="0" w:firstColumn="0" w:lastColumn="0" w:oddVBand="0" w:evenVBand="0" w:oddHBand="0" w:evenHBand="0" w:firstRowFirstColumn="0" w:firstRowLastColumn="0" w:lastRowFirstColumn="0" w:lastRowLastColumn="0"/>
               <w:rPr>
                 <w:rFonts w:ascii="Calibri" w:eastAsia="Calibri" w:hAnsi="Calibri" w:cs="Calibri"/>
                 <w:sz w:val="24"/>
@@ -4612,11 +4612,11 @@
       </w:tr>
       <w:tr>
         <w:trPr>
-          <w:cnfStyle w:val="000000100000"/>
+          <w:cnfStyle w:val="000000100000" w:firstRow="0" w:lastRow="0" w:firstColumn="0" w:lastColumn="0" w:oddVBand="0" w:evenVBand="0" w:oddHBand="1" w:evenHBand="0" w:firstRowFirstColumn="0" w:firstRowLastColumn="0" w:lastRowFirstColumn="0" w:lastRowLastColumn="0"/>
         </w:trPr>
         <w:tc>
           <w:tcPr>
-            <w:cnfStyle w:val="001000000000"/>
+            <w:cnfStyle w:val="001000000000" w:firstRow="0" w:lastRow="0" w:firstColumn="1" w:lastColumn="0" w:oddVBand="0" w:evenVBand="0" w:oddHBand="0" w:evenHBand="0" w:firstRowFirstColumn="0" w:firstRowLastColumn="0" w:lastRowFirstColumn="0" w:lastRowLastColumn="0"/>
             <w:tcW w:w="1812" w:type="dxa"/>
           </w:tcPr>
           <w:p>
@@ -4644,7 +4644,7 @@
           <w:p>
             <w:pPr>
               <w:jc w:val="center"/>
-              <w:cnfStyle w:val="000000100000"/>
+              <w:cnfStyle w:val="000000100000" w:firstRow="0" w:lastRow="0" w:firstColumn="0" w:lastColumn="0" w:oddVBand="0" w:evenVBand="0" w:oddHBand="1" w:evenHBand="0" w:firstRowFirstColumn="0" w:firstRowLastColumn="0" w:lastRowFirstColumn="0" w:lastRowLastColumn="0"/>
               <w:rPr>
                 <w:rFonts w:ascii="Calibri" w:eastAsia="Calibri" w:hAnsi="Calibri" w:cs="Calibri"/>
                 <w:sz w:val="24"/>
@@ -4659,7 +4659,7 @@
           <w:p>
             <w:pPr>
               <w:jc w:val="center"/>
-              <w:cnfStyle w:val="000000100000"/>
+              <w:cnfStyle w:val="000000100000" w:firstRow="0" w:lastRow="0" w:firstColumn="0" w:lastColumn="0" w:oddVBand="0" w:evenVBand="0" w:oddHBand="1" w:evenHBand="0" w:firstRowFirstColumn="0" w:firstRowLastColumn="0" w:lastRowFirstColumn="0" w:lastRowLastColumn="0"/>
               <w:rPr>
                 <w:rFonts w:ascii="Calibri" w:eastAsia="Calibri" w:hAnsi="Calibri" w:cs="Calibri"/>
                 <w:sz w:val="24"/>
@@ -4681,7 +4681,7 @@
           <w:p>
             <w:pPr>
               <w:jc w:val="center"/>
-              <w:cnfStyle w:val="000000100000"/>
+              <w:cnfStyle w:val="000000100000" w:firstRow="0" w:lastRow="0" w:firstColumn="0" w:lastColumn="0" w:oddVBand="0" w:evenVBand="0" w:oddHBand="1" w:evenHBand="0" w:firstRowFirstColumn="0" w:firstRowLastColumn="0" w:lastRowFirstColumn="0" w:lastRowLastColumn="0"/>
               <w:rPr>
                 <w:rFonts w:ascii="Calibri" w:eastAsia="Calibri" w:hAnsi="Calibri" w:cs="Calibri"/>
                 <w:sz w:val="24"/>
@@ -4696,7 +4696,7 @@
           <w:p>
             <w:pPr>
               <w:jc w:val="center"/>
-              <w:cnfStyle w:val="000000100000"/>
+              <w:cnfStyle w:val="000000100000" w:firstRow="0" w:lastRow="0" w:firstColumn="0" w:lastColumn="0" w:oddVBand="0" w:evenVBand="0" w:oddHBand="1" w:evenHBand="0" w:firstRowFirstColumn="0" w:firstRowLastColumn="0" w:lastRowFirstColumn="0" w:lastRowLastColumn="0"/>
               <w:rPr>
                 <w:rFonts w:ascii="Calibri" w:eastAsia="Calibri" w:hAnsi="Calibri" w:cs="Calibri"/>
                 <w:sz w:val="24"/>
@@ -4708,7 +4708,7 @@
       <w:tr>
         <w:tc>
           <w:tcPr>
-            <w:cnfStyle w:val="001000000000"/>
+            <w:cnfStyle w:val="001000000000" w:firstRow="0" w:lastRow="0" w:firstColumn="1" w:lastColumn="0" w:oddVBand="0" w:evenVBand="0" w:oddHBand="0" w:evenHBand="0" w:firstRowFirstColumn="0" w:firstRowLastColumn="0" w:lastRowFirstColumn="0" w:lastRowLastColumn="0"/>
             <w:tcW w:w="1812" w:type="dxa"/>
           </w:tcPr>
           <w:p>
@@ -4736,7 +4736,7 @@
           <w:p>
             <w:pPr>
               <w:jc w:val="center"/>
-              <w:cnfStyle w:val="000000000000"/>
+              <w:cnfStyle w:val="000000000000" w:firstRow="0" w:lastRow="0" w:firstColumn="0" w:lastColumn="0" w:oddVBand="0" w:evenVBand="0" w:oddHBand="0" w:evenHBand="0" w:firstRowFirstColumn="0" w:firstRowLastColumn="0" w:lastRowFirstColumn="0" w:lastRowLastColumn="0"/>
               <w:rPr>
                 <w:rFonts w:ascii="Calibri" w:eastAsia="Calibri" w:hAnsi="Calibri" w:cs="Calibri"/>
                 <w:sz w:val="24"/>
@@ -4751,7 +4751,7 @@
           <w:p>
             <w:pPr>
               <w:jc w:val="center"/>
-              <w:cnfStyle w:val="000000000000"/>
+              <w:cnfStyle w:val="000000000000" w:firstRow="0" w:lastRow="0" w:firstColumn="0" w:lastColumn="0" w:oddVBand="0" w:evenVBand="0" w:oddHBand="0" w:evenHBand="0" w:firstRowFirstColumn="0" w:firstRowLastColumn="0" w:lastRowFirstColumn="0" w:lastRowLastColumn="0"/>
               <w:rPr>
                 <w:rFonts w:ascii="Calibri" w:eastAsia="Calibri" w:hAnsi="Calibri" w:cs="Calibri"/>
                 <w:sz w:val="24"/>
@@ -4766,7 +4766,7 @@
           <w:p>
             <w:pPr>
               <w:jc w:val="center"/>
-              <w:cnfStyle w:val="000000000000"/>
+              <w:cnfStyle w:val="000000000000" w:firstRow="0" w:lastRow="0" w:firstColumn="0" w:lastColumn="0" w:oddVBand="0" w:evenVBand="0" w:oddHBand="0" w:evenHBand="0" w:firstRowFirstColumn="0" w:firstRowLastColumn="0" w:lastRowFirstColumn="0" w:lastRowLastColumn="0"/>
               <w:rPr>
                 <w:rFonts w:ascii="Calibri" w:eastAsia="Calibri" w:hAnsi="Calibri" w:cs="Calibri"/>
                 <w:sz w:val="24"/>
@@ -4781,7 +4781,7 @@
           <w:p>
             <w:pPr>
               <w:jc w:val="center"/>
-              <w:cnfStyle w:val="000000000000"/>
+              <w:cnfStyle w:val="000000000000" w:firstRow="0" w:lastRow="0" w:firstColumn="0" w:lastColumn="0" w:oddVBand="0" w:evenVBand="0" w:oddHBand="0" w:evenHBand="0" w:firstRowFirstColumn="0" w:firstRowLastColumn="0" w:lastRowFirstColumn="0" w:lastRowLastColumn="0"/>
               <w:rPr>
                 <w:rFonts w:ascii="Calibri" w:eastAsia="Calibri" w:hAnsi="Calibri" w:cs="Calibri"/>
                 <w:sz w:val="24"/>
@@ -4794,8 +4794,183 @@
               </w:rPr>
               <w:t>x</w:t>
             </w:r>
+          </w:p>
+        </w:tc>
+      </w:tr>
+      <w:tr>
+        <w:trPr>
+          <w:cnfStyle w:val="000000100000" w:firstRow="0" w:lastRow="0" w:firstColumn="0" w:lastColumn="0" w:oddVBand="0" w:evenVBand="0" w:oddHBand="1" w:evenHBand="0" w:firstRowFirstColumn="0" w:firstRowLastColumn="0" w:lastRowFirstColumn="0" w:lastRowLastColumn="0"/>
+        </w:trPr>
+        <w:tc>
+          <w:tcPr>
+            <w:cnfStyle w:val="001000000000" w:firstRow="0" w:lastRow="0" w:firstColumn="1" w:lastColumn="0" w:oddVBand="0" w:evenVBand="0" w:oddHBand="0" w:evenHBand="0" w:firstRowFirstColumn="0" w:firstRowLastColumn="0" w:lastRowFirstColumn="0" w:lastRowLastColumn="0"/>
+            <w:tcW w:w="1812" w:type="dxa"/>
+            <w:shd w:val="clear" w:color="auto" w:fill="auto"/>
+          </w:tcPr>
+          <w:p>
+            <w:pPr>
+              <w:rPr>
+                <w:rFonts w:ascii="Calibri" w:eastAsia="Calibri" w:hAnsi="Calibri" w:cs="Calibri"/>
+                <w:i w:val="0"/>
+              </w:rPr>
+            </w:pPr>
+            <w:r>
+              <w:rPr>
+                <w:rFonts w:ascii="Calibri" w:eastAsia="Calibri" w:hAnsi="Calibri" w:cs="Calibri"/>
+                <w:i w:val="0"/>
+              </w:rPr>
+              <w:t>Dokumentation</w:t>
+            </w:r>
+          </w:p>
+        </w:tc>
+        <w:tc>
+          <w:tcPr>
+            <w:tcW w:w="1812" w:type="dxa"/>
+          </w:tcPr>
+          <w:p>
+            <w:pPr>
+              <w:jc w:val="center"/>
+              <w:cnfStyle w:val="000000100000" w:firstRow="0" w:lastRow="0" w:firstColumn="0" w:lastColumn="0" w:oddVBand="0" w:evenVBand="0" w:oddHBand="1" w:evenHBand="0" w:firstRowFirstColumn="0" w:firstRowLastColumn="0" w:lastRowFirstColumn="0" w:lastRowLastColumn="0"/>
+              <w:rPr>
+                <w:rFonts w:ascii="Calibri" w:eastAsia="Calibri" w:hAnsi="Calibri" w:cs="Calibri"/>
+              </w:rPr>
+            </w:pPr>
+            <w:r>
+              <w:rPr>
+                <w:rFonts w:ascii="Calibri" w:eastAsia="Calibri" w:hAnsi="Calibri" w:cs="Calibri"/>
+              </w:rPr>
+              <w:t>x</w:t>
+            </w:r>
             <w:bookmarkStart w:id="0" w:name="_GoBack"/>
             <w:bookmarkEnd w:id="0"/>
+          </w:p>
+        </w:tc>
+        <w:tc>
+          <w:tcPr>
+            <w:tcW w:w="1812" w:type="dxa"/>
+          </w:tcPr>
+          <w:p>
+            <w:pPr>
+              <w:jc w:val="center"/>
+              <w:cnfStyle w:val="000000100000" w:firstRow="0" w:lastRow="0" w:firstColumn="0" w:lastColumn="0" w:oddVBand="0" w:evenVBand="0" w:oddHBand="1" w:evenHBand="0" w:firstRowFirstColumn="0" w:firstRowLastColumn="0" w:lastRowFirstColumn="0" w:lastRowLastColumn="0"/>
+              <w:rPr>
+                <w:rFonts w:ascii="Calibri" w:eastAsia="Calibri" w:hAnsi="Calibri" w:cs="Calibri"/>
+              </w:rPr>
+            </w:pPr>
+          </w:p>
+        </w:tc>
+        <w:tc>
+          <w:tcPr>
+            <w:tcW w:w="1813" w:type="dxa"/>
+          </w:tcPr>
+          <w:p>
+            <w:pPr>
+              <w:jc w:val="center"/>
+              <w:cnfStyle w:val="000000100000" w:firstRow="0" w:lastRow="0" w:firstColumn="0" w:lastColumn="0" w:oddVBand="0" w:evenVBand="0" w:oddHBand="1" w:evenHBand="0" w:firstRowFirstColumn="0" w:firstRowLastColumn="0" w:lastRowFirstColumn="0" w:lastRowLastColumn="0"/>
+              <w:rPr>
+                <w:rFonts w:ascii="Calibri" w:eastAsia="Calibri" w:hAnsi="Calibri" w:cs="Calibri"/>
+              </w:rPr>
+            </w:pPr>
+          </w:p>
+        </w:tc>
+        <w:tc>
+          <w:tcPr>
+            <w:tcW w:w="1813" w:type="dxa"/>
+          </w:tcPr>
+          <w:p>
+            <w:pPr>
+              <w:jc w:val="center"/>
+              <w:cnfStyle w:val="000000100000" w:firstRow="0" w:lastRow="0" w:firstColumn="0" w:lastColumn="0" w:oddVBand="0" w:evenVBand="0" w:oddHBand="1" w:evenHBand="0" w:firstRowFirstColumn="0" w:firstRowLastColumn="0" w:lastRowFirstColumn="0" w:lastRowLastColumn="0"/>
+              <w:rPr>
+                <w:rFonts w:ascii="Calibri" w:eastAsia="Calibri" w:hAnsi="Calibri" w:cs="Calibri"/>
+              </w:rPr>
+            </w:pPr>
+          </w:p>
+        </w:tc>
+      </w:tr>
+      <w:tr>
+        <w:tc>
+          <w:tcPr>
+            <w:cnfStyle w:val="001000000000" w:firstRow="0" w:lastRow="0" w:firstColumn="1" w:lastColumn="0" w:oddVBand="0" w:evenVBand="0" w:oddHBand="0" w:evenHBand="0" w:firstRowFirstColumn="0" w:firstRowLastColumn="0" w:lastRowFirstColumn="0" w:lastRowLastColumn="0"/>
+            <w:tcW w:w="1812" w:type="dxa"/>
+            <w:shd w:val="clear" w:color="auto" w:fill="auto"/>
+          </w:tcPr>
+          <w:p>
+            <w:pPr>
+              <w:rPr>
+                <w:rFonts w:ascii="Calibri" w:eastAsia="Calibri" w:hAnsi="Calibri" w:cs="Calibri"/>
+                <w:i w:val="0"/>
+              </w:rPr>
+            </w:pPr>
+            <w:r>
+              <w:rPr>
+                <w:rFonts w:ascii="Calibri" w:eastAsia="Calibri" w:hAnsi="Calibri" w:cs="Calibri"/>
+                <w:i w:val="0"/>
+              </w:rPr>
+              <w:t>Modularisierung</w:t>
+            </w:r>
+          </w:p>
+        </w:tc>
+        <w:tc>
+          <w:tcPr>
+            <w:tcW w:w="1812" w:type="dxa"/>
+          </w:tcPr>
+          <w:p>
+            <w:pPr>
+              <w:jc w:val="center"/>
+              <w:cnfStyle w:val="000000000000" w:firstRow="0" w:lastRow="0" w:firstColumn="0" w:lastColumn="0" w:oddVBand="0" w:evenVBand="0" w:oddHBand="0" w:evenHBand="0" w:firstRowFirstColumn="0" w:firstRowLastColumn="0" w:lastRowFirstColumn="0" w:lastRowLastColumn="0"/>
+              <w:rPr>
+                <w:rFonts w:ascii="Calibri" w:eastAsia="Calibri" w:hAnsi="Calibri" w:cs="Calibri"/>
+              </w:rPr>
+            </w:pPr>
+            <w:r>
+              <w:rPr>
+                <w:rFonts w:ascii="Calibri" w:eastAsia="Calibri" w:hAnsi="Calibri" w:cs="Calibri"/>
+              </w:rPr>
+              <w:t>x</w:t>
+            </w:r>
+          </w:p>
+        </w:tc>
+        <w:tc>
+          <w:tcPr>
+            <w:tcW w:w="1812" w:type="dxa"/>
+          </w:tcPr>
+          <w:p>
+            <w:pPr>
+              <w:jc w:val="center"/>
+              <w:cnfStyle w:val="000000000000" w:firstRow="0" w:lastRow="0" w:firstColumn="0" w:lastColumn="0" w:oddVBand="0" w:evenVBand="0" w:oddHBand="0" w:evenHBand="0" w:firstRowFirstColumn="0" w:firstRowLastColumn="0" w:lastRowFirstColumn="0" w:lastRowLastColumn="0"/>
+              <w:rPr>
+                <w:rFonts w:ascii="Calibri" w:eastAsia="Calibri" w:hAnsi="Calibri" w:cs="Calibri"/>
+              </w:rPr>
+            </w:pPr>
+          </w:p>
+        </w:tc>
+        <w:tc>
+          <w:tcPr>
+            <w:tcW w:w="1813" w:type="dxa"/>
+          </w:tcPr>
+          <w:p>
+            <w:pPr>
+              <w:jc w:val="center"/>
+              <w:cnfStyle w:val="000000000000" w:firstRow="0" w:lastRow="0" w:firstColumn="0" w:lastColumn="0" w:oddVBand="0" w:evenVBand="0" w:oddHBand="0" w:evenHBand="0" w:firstRowFirstColumn="0" w:firstRowLastColumn="0" w:lastRowFirstColumn="0" w:lastRowLastColumn="0"/>
+              <w:rPr>
+                <w:rFonts w:ascii="Calibri" w:eastAsia="Calibri" w:hAnsi="Calibri" w:cs="Calibri"/>
+              </w:rPr>
+            </w:pPr>
+          </w:p>
+        </w:tc>
+        <w:tc>
+          <w:tcPr>
+            <w:tcW w:w="1813" w:type="dxa"/>
+          </w:tcPr>
+          <w:p>
+            <w:pPr>
+              <w:jc w:val="center"/>
+              <w:cnfStyle w:val="000000000000" w:firstRow="0" w:lastRow="0" w:firstColumn="0" w:lastColumn="0" w:oddVBand="0" w:evenVBand="0" w:oddHBand="0" w:evenHBand="0" w:firstRowFirstColumn="0" w:firstRowLastColumn="0" w:lastRowFirstColumn="0" w:lastRowLastColumn="0"/>
+              <w:rPr>
+                <w:rFonts w:ascii="Calibri" w:eastAsia="Calibri" w:hAnsi="Calibri" w:cs="Calibri"/>
+              </w:rPr>
+            </w:pPr>
           </w:p>
         </w:tc>
       </w:tr>
@@ -5464,8 +5639,8 @@
 </file>
 
 <file path=word/endnotes.xml><?xml version="1.0" encoding="utf-8"?>
-<w:endnotes xmlns:ve="http://schemas.openxmlformats.org/markup-compatibility/2006" xmlns:o="urn:schemas-microsoft-com:office:office" xmlns:r="http://schemas.openxmlformats.org/officeDocument/2006/relationships" xmlns:m="http://schemas.openxmlformats.org/officeDocument/2006/math" xmlns:v="urn:schemas-microsoft-com:vml" xmlns:wp="http://schemas.openxmlformats.org/drawingml/2006/wordprocessingDrawing" xmlns:w10="urn:schemas-microsoft-com:office:word" xmlns:w="http://schemas.openxmlformats.org/wordprocessingml/2006/main" xmlns:wne="http://schemas.microsoft.com/office/word/2006/wordml">
-  <w:endnote w:type="separator" w:id="0">
+<w:endnotes xmlns:wpc="http://schemas.microsoft.com/office/word/2010/wordprocessingCanvas" xmlns:mc="http://schemas.openxmlformats.org/markup-compatibility/2006" xmlns:o="urn:schemas-microsoft-com:office:office" xmlns:r="http://schemas.openxmlformats.org/officeDocument/2006/relationships" xmlns:m="http://schemas.openxmlformats.org/officeDocument/2006/math" xmlns:v="urn:schemas-microsoft-com:vml" xmlns:wp14="http://schemas.microsoft.com/office/word/2010/wordprocessingDrawing" xmlns:wp="http://schemas.openxmlformats.org/drawingml/2006/wordprocessingDrawing" xmlns:w10="urn:schemas-microsoft-com:office:word" xmlns:w="http://schemas.openxmlformats.org/wordprocessingml/2006/main" xmlns:w14="http://schemas.microsoft.com/office/word/2010/wordml" xmlns:w15="http://schemas.microsoft.com/office/word/2012/wordml" xmlns:wpg="http://schemas.microsoft.com/office/word/2010/wordprocessingGroup" xmlns:wpi="http://schemas.microsoft.com/office/word/2010/wordprocessingInk" xmlns:wne="http://schemas.microsoft.com/office/word/2006/wordml" xmlns:wps="http://schemas.microsoft.com/office/word/2010/wordprocessingShape" mc:Ignorable="w14 w15 wp14">
+  <w:endnote w:type="separator" w:id="-1">
     <w:p>
       <w:pPr>
         <w:spacing w:after="0" w:line="240" w:lineRule="auto"/>
@@ -5475,7 +5650,7 @@
       </w:r>
     </w:p>
   </w:endnote>
-  <w:endnote w:type="continuationSeparator" w:id="1">
+  <w:endnote w:type="continuationSeparator" w:id="0">
     <w:p>
       <w:pPr>
         <w:spacing w:after="0" w:line="240" w:lineRule="auto"/>
@@ -5489,7 +5664,7 @@
 </file>
 
 <file path=word/footer1.xml><?xml version="1.0" encoding="utf-8"?>
-<w:ftr xmlns:ve="http://schemas.openxmlformats.org/markup-compatibility/2006" xmlns:o="urn:schemas-microsoft-com:office:office" xmlns:r="http://schemas.openxmlformats.org/officeDocument/2006/relationships" xmlns:m="http://schemas.openxmlformats.org/officeDocument/2006/math" xmlns:v="urn:schemas-microsoft-com:vml" xmlns:wp="http://schemas.openxmlformats.org/drawingml/2006/wordprocessingDrawing" xmlns:w10="urn:schemas-microsoft-com:office:word" xmlns:w="http://schemas.openxmlformats.org/wordprocessingml/2006/main" xmlns:wne="http://schemas.microsoft.com/office/word/2006/wordml">
+<w:ftr xmlns:wpc="http://schemas.microsoft.com/office/word/2010/wordprocessingCanvas" xmlns:mc="http://schemas.openxmlformats.org/markup-compatibility/2006" xmlns:o="urn:schemas-microsoft-com:office:office" xmlns:r="http://schemas.openxmlformats.org/officeDocument/2006/relationships" xmlns:m="http://schemas.openxmlformats.org/officeDocument/2006/math" xmlns:v="urn:schemas-microsoft-com:vml" xmlns:wp14="http://schemas.microsoft.com/office/word/2010/wordprocessingDrawing" xmlns:wp="http://schemas.openxmlformats.org/drawingml/2006/wordprocessingDrawing" xmlns:w10="urn:schemas-microsoft-com:office:word" xmlns:w="http://schemas.openxmlformats.org/wordprocessingml/2006/main" xmlns:w14="http://schemas.microsoft.com/office/word/2010/wordml" xmlns:w15="http://schemas.microsoft.com/office/word/2012/wordml" xmlns:wpg="http://schemas.microsoft.com/office/word/2010/wordprocessingGroup" xmlns:wpi="http://schemas.microsoft.com/office/word/2010/wordprocessingInk" xmlns:wne="http://schemas.microsoft.com/office/word/2006/wordml" xmlns:wps="http://schemas.microsoft.com/office/word/2010/wordprocessingShape" mc:Ignorable="w14 w15 wp14">
   <w:p>
     <w:pPr>
       <w:pStyle w:val="Fuzeile"/>
@@ -5498,21 +5673,34 @@
     <w:r>
       <w:t xml:space="preserve">Pflichtenheft Seite | </w:t>
     </w:r>
-    <w:fldSimple w:instr=" PAGE   \* MERGEFORMAT ">
-      <w:r>
-        <w:rPr>
-          <w:noProof/>
-        </w:rPr>
-        <w:t>16</w:t>
-      </w:r>
-    </w:fldSimple>
+    <w:r>
+      <w:fldChar w:fldCharType="begin"/>
+    </w:r>
+    <w:r>
+      <w:instrText xml:space="preserve"> PAGE   \* MERGEFORMAT </w:instrText>
+    </w:r>
+    <w:r>
+      <w:fldChar w:fldCharType="separate"/>
+    </w:r>
+    <w:r>
+      <w:rPr>
+        <w:noProof/>
+      </w:rPr>
+      <w:t>11</w:t>
+    </w:r>
+    <w:r>
+      <w:rPr>
+        <w:noProof/>
+      </w:rPr>
+      <w:fldChar w:fldCharType="end"/>
+    </w:r>
   </w:p>
 </w:ftr>
 </file>
 
 <file path=word/footnotes.xml><?xml version="1.0" encoding="utf-8"?>
-<w:footnotes xmlns:ve="http://schemas.openxmlformats.org/markup-compatibility/2006" xmlns:o="urn:schemas-microsoft-com:office:office" xmlns:r="http://schemas.openxmlformats.org/officeDocument/2006/relationships" xmlns:m="http://schemas.openxmlformats.org/officeDocument/2006/math" xmlns:v="urn:schemas-microsoft-com:vml" xmlns:wp="http://schemas.openxmlformats.org/drawingml/2006/wordprocessingDrawing" xmlns:w10="urn:schemas-microsoft-com:office:word" xmlns:w="http://schemas.openxmlformats.org/wordprocessingml/2006/main" xmlns:wne="http://schemas.microsoft.com/office/word/2006/wordml">
-  <w:footnote w:type="separator" w:id="0">
+<w:footnotes xmlns:wpc="http://schemas.microsoft.com/office/word/2010/wordprocessingCanvas" xmlns:mc="http://schemas.openxmlformats.org/markup-compatibility/2006" xmlns:o="urn:schemas-microsoft-com:office:office" xmlns:r="http://schemas.openxmlformats.org/officeDocument/2006/relationships" xmlns:m="http://schemas.openxmlformats.org/officeDocument/2006/math" xmlns:v="urn:schemas-microsoft-com:vml" xmlns:wp14="http://schemas.microsoft.com/office/word/2010/wordprocessingDrawing" xmlns:wp="http://schemas.openxmlformats.org/drawingml/2006/wordprocessingDrawing" xmlns:w10="urn:schemas-microsoft-com:office:word" xmlns:w="http://schemas.openxmlformats.org/wordprocessingml/2006/main" xmlns:w14="http://schemas.microsoft.com/office/word/2010/wordml" xmlns:w15="http://schemas.microsoft.com/office/word/2012/wordml" xmlns:wpg="http://schemas.microsoft.com/office/word/2010/wordprocessingGroup" xmlns:wpi="http://schemas.microsoft.com/office/word/2010/wordprocessingInk" xmlns:wne="http://schemas.microsoft.com/office/word/2006/wordml" xmlns:wps="http://schemas.microsoft.com/office/word/2010/wordprocessingShape" mc:Ignorable="w14 w15 wp14">
+  <w:footnote w:type="separator" w:id="-1">
     <w:p>
       <w:pPr>
         <w:spacing w:after="0" w:line="240" w:lineRule="auto"/>
@@ -5522,7 +5710,7 @@
       </w:r>
     </w:p>
   </w:footnote>
-  <w:footnote w:type="continuationSeparator" w:id="1">
+  <w:footnote w:type="continuationSeparator" w:id="0">
     <w:p>
       <w:pPr>
         <w:spacing w:after="0" w:line="240" w:lineRule="auto"/>
@@ -5536,7 +5724,7 @@
 </file>
 
 <file path=word/numbering.xml><?xml version="1.0" encoding="utf-8"?>
-<w:numbering xmlns:ve="http://schemas.openxmlformats.org/markup-compatibility/2006" xmlns:o="urn:schemas-microsoft-com:office:office" xmlns:r="http://schemas.openxmlformats.org/officeDocument/2006/relationships" xmlns:m="http://schemas.openxmlformats.org/officeDocument/2006/math" xmlns:v="urn:schemas-microsoft-com:vml" xmlns:wp="http://schemas.openxmlformats.org/drawingml/2006/wordprocessingDrawing" xmlns:w10="urn:schemas-microsoft-com:office:word" xmlns:w="http://schemas.openxmlformats.org/wordprocessingml/2006/main" xmlns:wne="http://schemas.microsoft.com/office/word/2006/wordml">
+<w:numbering xmlns:wpc="http://schemas.microsoft.com/office/word/2010/wordprocessingCanvas" xmlns:mc="http://schemas.openxmlformats.org/markup-compatibility/2006" xmlns:o="urn:schemas-microsoft-com:office:office" xmlns:r="http://schemas.openxmlformats.org/officeDocument/2006/relationships" xmlns:m="http://schemas.openxmlformats.org/officeDocument/2006/math" xmlns:v="urn:schemas-microsoft-com:vml" xmlns:wp14="http://schemas.microsoft.com/office/word/2010/wordprocessingDrawing" xmlns:wp="http://schemas.openxmlformats.org/drawingml/2006/wordprocessingDrawing" xmlns:w10="urn:schemas-microsoft-com:office:word" xmlns:w="http://schemas.openxmlformats.org/wordprocessingml/2006/main" xmlns:w14="http://schemas.microsoft.com/office/word/2010/wordml" xmlns:w15="http://schemas.microsoft.com/office/word/2012/wordml" xmlns:wpg="http://schemas.microsoft.com/office/word/2010/wordprocessingGroup" xmlns:wpi="http://schemas.microsoft.com/office/word/2010/wordprocessingInk" xmlns:wne="http://schemas.microsoft.com/office/word/2006/wordml" xmlns:wps="http://schemas.microsoft.com/office/word/2010/wordprocessingShape" mc:Ignorable="w14 w15 wp14">
   <w:abstractNum w:abstractNumId="0">
     <w:nsid w:val="023B38C7"/>
     <w:multiLevelType w:val="hybridMultilevel"/>
@@ -9745,7 +9933,7 @@
 </file>
 
 <file path=word/styles.xml><?xml version="1.0" encoding="utf-8"?>
-<w:styles xmlns:r="http://schemas.openxmlformats.org/officeDocument/2006/relationships" xmlns:w="http://schemas.openxmlformats.org/wordprocessingml/2006/main">
+<w:styles xmlns:mc="http://schemas.openxmlformats.org/markup-compatibility/2006" xmlns:r="http://schemas.openxmlformats.org/officeDocument/2006/relationships" xmlns:w="http://schemas.openxmlformats.org/wordprocessingml/2006/main" xmlns:w14="http://schemas.microsoft.com/office/word/2010/wordml" xmlns:w15="http://schemas.microsoft.com/office/word/2012/wordml" mc:Ignorable="w14 w15">
   <w:docDefaults>
     <w:rPrDefault>
       <w:rPr>
@@ -9761,144 +9949,378 @@
       </w:pPr>
     </w:pPrDefault>
   </w:docDefaults>
-  <w:latentStyles w:defLockedState="0" w:defUIPriority="99" w:defSemiHidden="1" w:defUnhideWhenUsed="1" w:defQFormat="0" w:count="267">
-    <w:lsdException w:name="Normal" w:semiHidden="0" w:uiPriority="0" w:unhideWhenUsed="0" w:qFormat="1"/>
-    <w:lsdException w:name="heading 1" w:semiHidden="0" w:uiPriority="9" w:unhideWhenUsed="0" w:qFormat="1"/>
-    <w:lsdException w:name="heading 2" w:uiPriority="9" w:qFormat="1"/>
-    <w:lsdException w:name="heading 3" w:uiPriority="9" w:qFormat="1"/>
-    <w:lsdException w:name="heading 4" w:uiPriority="9" w:qFormat="1"/>
-    <w:lsdException w:name="heading 5" w:uiPriority="9" w:qFormat="1"/>
-    <w:lsdException w:name="heading 6" w:uiPriority="9" w:qFormat="1"/>
-    <w:lsdException w:name="heading 7" w:uiPriority="9" w:qFormat="1"/>
-    <w:lsdException w:name="heading 8" w:uiPriority="9" w:qFormat="1"/>
-    <w:lsdException w:name="heading 9" w:uiPriority="9" w:qFormat="1"/>
-    <w:lsdException w:name="toc 1" w:uiPriority="39"/>
-    <w:lsdException w:name="toc 2" w:uiPriority="39"/>
-    <w:lsdException w:name="toc 3" w:uiPriority="39"/>
-    <w:lsdException w:name="toc 4" w:uiPriority="39"/>
-    <w:lsdException w:name="toc 5" w:uiPriority="39"/>
-    <w:lsdException w:name="toc 6" w:uiPriority="39"/>
-    <w:lsdException w:name="toc 7" w:uiPriority="39"/>
-    <w:lsdException w:name="toc 8" w:uiPriority="39"/>
-    <w:lsdException w:name="toc 9" w:uiPriority="39"/>
-    <w:lsdException w:name="caption" w:uiPriority="35" w:qFormat="1"/>
-    <w:lsdException w:name="Title" w:semiHidden="0" w:uiPriority="10" w:unhideWhenUsed="0" w:qFormat="1"/>
-    <w:lsdException w:name="Default Paragraph Font" w:uiPriority="1"/>
-    <w:lsdException w:name="Subtitle" w:semiHidden="0" w:uiPriority="11" w:unhideWhenUsed="0" w:qFormat="1"/>
-    <w:lsdException w:name="Strong" w:semiHidden="0" w:uiPriority="22" w:unhideWhenUsed="0" w:qFormat="1"/>
-    <w:lsdException w:name="Emphasis" w:semiHidden="0" w:uiPriority="20" w:unhideWhenUsed="0" w:qFormat="1"/>
-    <w:lsdException w:name="Table Grid" w:semiHidden="0" w:uiPriority="59" w:unhideWhenUsed="0"/>
-    <w:lsdException w:name="Placeholder Text" w:unhideWhenUsed="0"/>
-    <w:lsdException w:name="No Spacing" w:semiHidden="0" w:uiPriority="1" w:unhideWhenUsed="0" w:qFormat="1"/>
-    <w:lsdException w:name="Light Shading" w:semiHidden="0" w:uiPriority="60" w:unhideWhenUsed="0"/>
-    <w:lsdException w:name="Light List" w:semiHidden="0" w:uiPriority="61" w:unhideWhenUsed="0"/>
-    <w:lsdException w:name="Light Grid" w:semiHidden="0" w:uiPriority="62" w:unhideWhenUsed="0"/>
-    <w:lsdException w:name="Medium Shading 1" w:semiHidden="0" w:uiPriority="63" w:unhideWhenUsed="0"/>
-    <w:lsdException w:name="Medium Shading 2" w:semiHidden="0" w:uiPriority="64" w:unhideWhenUsed="0"/>
-    <w:lsdException w:name="Medium List 1" w:semiHidden="0" w:uiPriority="65" w:unhideWhenUsed="0"/>
-    <w:lsdException w:name="Medium List 2" w:semiHidden="0" w:uiPriority="66" w:unhideWhenUsed="0"/>
-    <w:lsdException w:name="Medium Grid 1" w:semiHidden="0" w:uiPriority="67" w:unhideWhenUsed="0"/>
-    <w:lsdException w:name="Medium Grid 2" w:semiHidden="0" w:uiPriority="68" w:unhideWhenUsed="0"/>
-    <w:lsdException w:name="Medium Grid 3" w:semiHidden="0" w:uiPriority="69" w:unhideWhenUsed="0"/>
-    <w:lsdException w:name="Dark List" w:semiHidden="0" w:uiPriority="70" w:unhideWhenUsed="0"/>
-    <w:lsdException w:name="Colorful Shading" w:semiHidden="0" w:uiPriority="71" w:unhideWhenUsed="0"/>
-    <w:lsdException w:name="Colorful List" w:semiHidden="0" w:uiPriority="72" w:unhideWhenUsed="0"/>
-    <w:lsdException w:name="Colorful Grid" w:semiHidden="0" w:uiPriority="73" w:unhideWhenUsed="0"/>
-    <w:lsdException w:name="Light Shading Accent 1" w:semiHidden="0" w:uiPriority="60" w:unhideWhenUsed="0"/>
-    <w:lsdException w:name="Light List Accent 1" w:semiHidden="0" w:uiPriority="61" w:unhideWhenUsed="0"/>
-    <w:lsdException w:name="Light Grid Accent 1" w:semiHidden="0" w:uiPriority="62" w:unhideWhenUsed="0"/>
-    <w:lsdException w:name="Medium Shading 1 Accent 1" w:semiHidden="0" w:uiPriority="63" w:unhideWhenUsed="0"/>
-    <w:lsdException w:name="Medium Shading 2 Accent 1" w:semiHidden="0" w:uiPriority="64" w:unhideWhenUsed="0"/>
-    <w:lsdException w:name="Medium List 1 Accent 1" w:semiHidden="0" w:uiPriority="65" w:unhideWhenUsed="0"/>
-    <w:lsdException w:name="Revision" w:unhideWhenUsed="0"/>
-    <w:lsdException w:name="List Paragraph" w:semiHidden="0" w:uiPriority="34" w:unhideWhenUsed="0" w:qFormat="1"/>
-    <w:lsdException w:name="Quote" w:semiHidden="0" w:uiPriority="29" w:unhideWhenUsed="0" w:qFormat="1"/>
-    <w:lsdException w:name="Intense Quote" w:semiHidden="0" w:uiPriority="30" w:unhideWhenUsed="0" w:qFormat="1"/>
-    <w:lsdException w:name="Medium List 2 Accent 1" w:semiHidden="0" w:uiPriority="66" w:unhideWhenUsed="0"/>
-    <w:lsdException w:name="Medium Grid 1 Accent 1" w:semiHidden="0" w:uiPriority="67" w:unhideWhenUsed="0"/>
-    <w:lsdException w:name="Medium Grid 2 Accent 1" w:semiHidden="0" w:uiPriority="68" w:unhideWhenUsed="0"/>
-    <w:lsdException w:name="Medium Grid 3 Accent 1" w:semiHidden="0" w:uiPriority="69" w:unhideWhenUsed="0"/>
-    <w:lsdException w:name="Dark List Accent 1" w:semiHidden="0" w:uiPriority="70" w:unhideWhenUsed="0"/>
-    <w:lsdException w:name="Colorful Shading Accent 1" w:semiHidden="0" w:uiPriority="71" w:unhideWhenUsed="0"/>
-    <w:lsdException w:name="Colorful List Accent 1" w:semiHidden="0" w:uiPriority="72" w:unhideWhenUsed="0"/>
-    <w:lsdException w:name="Colorful Grid Accent 1" w:semiHidden="0" w:uiPriority="73" w:unhideWhenUsed="0"/>
-    <w:lsdException w:name="Light Shading Accent 2" w:semiHidden="0" w:uiPriority="60" w:unhideWhenUsed="0"/>
-    <w:lsdException w:name="Light List Accent 2" w:semiHidden="0" w:uiPriority="61" w:unhideWhenUsed="0"/>
-    <w:lsdException w:name="Light Grid Accent 2" w:semiHidden="0" w:uiPriority="62" w:unhideWhenUsed="0"/>
-    <w:lsdException w:name="Medium Shading 1 Accent 2" w:semiHidden="0" w:uiPriority="63" w:unhideWhenUsed="0"/>
-    <w:lsdException w:name="Medium Shading 2 Accent 2" w:semiHidden="0" w:uiPriority="64" w:unhideWhenUsed="0"/>
-    <w:lsdException w:name="Medium List 1 Accent 2" w:semiHidden="0" w:uiPriority="65" w:unhideWhenUsed="0"/>
-    <w:lsdException w:name="Medium List 2 Accent 2" w:semiHidden="0" w:uiPriority="66" w:unhideWhenUsed="0"/>
-    <w:lsdException w:name="Medium Grid 1 Accent 2" w:semiHidden="0" w:uiPriority="67" w:unhideWhenUsed="0"/>
-    <w:lsdException w:name="Medium Grid 2 Accent 2" w:semiHidden="0" w:uiPriority="68" w:unhideWhenUsed="0"/>
-    <w:lsdException w:name="Medium Grid 3 Accent 2" w:semiHidden="0" w:uiPriority="69" w:unhideWhenUsed="0"/>
-    <w:lsdException w:name="Dark List Accent 2" w:semiHidden="0" w:uiPriority="70" w:unhideWhenUsed="0"/>
-    <w:lsdException w:name="Colorful Shading Accent 2" w:semiHidden="0" w:uiPriority="71" w:unhideWhenUsed="0"/>
-    <w:lsdException w:name="Colorful List Accent 2" w:semiHidden="0" w:uiPriority="72" w:unhideWhenUsed="0"/>
-    <w:lsdException w:name="Colorful Grid Accent 2" w:semiHidden="0" w:uiPriority="73" w:unhideWhenUsed="0"/>
-    <w:lsdException w:name="Light Shading Accent 3" w:semiHidden="0" w:uiPriority="60" w:unhideWhenUsed="0"/>
-    <w:lsdException w:name="Light List Accent 3" w:semiHidden="0" w:uiPriority="61" w:unhideWhenUsed="0"/>
-    <w:lsdException w:name="Light Grid Accent 3" w:semiHidden="0" w:uiPriority="62" w:unhideWhenUsed="0"/>
-    <w:lsdException w:name="Medium Shading 1 Accent 3" w:semiHidden="0" w:uiPriority="63" w:unhideWhenUsed="0"/>
-    <w:lsdException w:name="Medium Shading 2 Accent 3" w:semiHidden="0" w:uiPriority="64" w:unhideWhenUsed="0"/>
-    <w:lsdException w:name="Medium List 1 Accent 3" w:semiHidden="0" w:uiPriority="65" w:unhideWhenUsed="0"/>
-    <w:lsdException w:name="Medium List 2 Accent 3" w:semiHidden="0" w:uiPriority="66" w:unhideWhenUsed="0"/>
-    <w:lsdException w:name="Medium Grid 1 Accent 3" w:semiHidden="0" w:uiPriority="67" w:unhideWhenUsed="0"/>
-    <w:lsdException w:name="Medium Grid 2 Accent 3" w:semiHidden="0" w:uiPriority="68" w:unhideWhenUsed="0"/>
-    <w:lsdException w:name="Medium Grid 3 Accent 3" w:semiHidden="0" w:uiPriority="69" w:unhideWhenUsed="0"/>
-    <w:lsdException w:name="Dark List Accent 3" w:semiHidden="0" w:uiPriority="70" w:unhideWhenUsed="0"/>
-    <w:lsdException w:name="Colorful Shading Accent 3" w:semiHidden="0" w:uiPriority="71" w:unhideWhenUsed="0"/>
-    <w:lsdException w:name="Colorful List Accent 3" w:semiHidden="0" w:uiPriority="72" w:unhideWhenUsed="0"/>
-    <w:lsdException w:name="Colorful Grid Accent 3" w:semiHidden="0" w:uiPriority="73" w:unhideWhenUsed="0"/>
-    <w:lsdException w:name="Light Shading Accent 4" w:semiHidden="0" w:uiPriority="60" w:unhideWhenUsed="0"/>
-    <w:lsdException w:name="Light List Accent 4" w:semiHidden="0" w:uiPriority="61" w:unhideWhenUsed="0"/>
-    <w:lsdException w:name="Light Grid Accent 4" w:semiHidden="0" w:uiPriority="62" w:unhideWhenUsed="0"/>
-    <w:lsdException w:name="Medium Shading 1 Accent 4" w:semiHidden="0" w:uiPriority="63" w:unhideWhenUsed="0"/>
-    <w:lsdException w:name="Medium Shading 2 Accent 4" w:semiHidden="0" w:uiPriority="64" w:unhideWhenUsed="0"/>
-    <w:lsdException w:name="Medium List 1 Accent 4" w:semiHidden="0" w:uiPriority="65" w:unhideWhenUsed="0"/>
-    <w:lsdException w:name="Medium List 2 Accent 4" w:semiHidden="0" w:uiPriority="66" w:unhideWhenUsed="0"/>
-    <w:lsdException w:name="Medium Grid 1 Accent 4" w:semiHidden="0" w:uiPriority="67" w:unhideWhenUsed="0"/>
-    <w:lsdException w:name="Medium Grid 2 Accent 4" w:semiHidden="0" w:uiPriority="68" w:unhideWhenUsed="0"/>
-    <w:lsdException w:name="Medium Grid 3 Accent 4" w:semiHidden="0" w:uiPriority="69" w:unhideWhenUsed="0"/>
-    <w:lsdException w:name="Dark List Accent 4" w:semiHidden="0" w:uiPriority="70" w:unhideWhenUsed="0"/>
-    <w:lsdException w:name="Colorful Shading Accent 4" w:semiHidden="0" w:uiPriority="71" w:unhideWhenUsed="0"/>
-    <w:lsdException w:name="Colorful List Accent 4" w:semiHidden="0" w:uiPriority="72" w:unhideWhenUsed="0"/>
-    <w:lsdException w:name="Colorful Grid Accent 4" w:semiHidden="0" w:uiPriority="73" w:unhideWhenUsed="0"/>
-    <w:lsdException w:name="Light Shading Accent 5" w:semiHidden="0" w:uiPriority="60" w:unhideWhenUsed="0"/>
-    <w:lsdException w:name="Light List Accent 5" w:semiHidden="0" w:uiPriority="61" w:unhideWhenUsed="0"/>
-    <w:lsdException w:name="Light Grid Accent 5" w:semiHidden="0" w:uiPriority="62" w:unhideWhenUsed="0"/>
-    <w:lsdException w:name="Medium Shading 1 Accent 5" w:semiHidden="0" w:uiPriority="63" w:unhideWhenUsed="0"/>
-    <w:lsdException w:name="Medium Shading 2 Accent 5" w:semiHidden="0" w:uiPriority="64" w:unhideWhenUsed="0"/>
-    <w:lsdException w:name="Medium List 1 Accent 5" w:semiHidden="0" w:uiPriority="65" w:unhideWhenUsed="0"/>
-    <w:lsdException w:name="Medium List 2 Accent 5" w:semiHidden="0" w:uiPriority="66" w:unhideWhenUsed="0"/>
-    <w:lsdException w:name="Medium Grid 1 Accent 5" w:semiHidden="0" w:uiPriority="67" w:unhideWhenUsed="0"/>
-    <w:lsdException w:name="Medium Grid 2 Accent 5" w:semiHidden="0" w:uiPriority="68" w:unhideWhenUsed="0"/>
-    <w:lsdException w:name="Medium Grid 3 Accent 5" w:semiHidden="0" w:uiPriority="69" w:unhideWhenUsed="0"/>
-    <w:lsdException w:name="Dark List Accent 5" w:semiHidden="0" w:uiPriority="70" w:unhideWhenUsed="0"/>
-    <w:lsdException w:name="Colorful Shading Accent 5" w:semiHidden="0" w:uiPriority="71" w:unhideWhenUsed="0"/>
-    <w:lsdException w:name="Colorful List Accent 5" w:semiHidden="0" w:uiPriority="72" w:unhideWhenUsed="0"/>
-    <w:lsdException w:name="Colorful Grid Accent 5" w:semiHidden="0" w:uiPriority="73" w:unhideWhenUsed="0"/>
-    <w:lsdException w:name="Light Shading Accent 6" w:semiHidden="0" w:uiPriority="60" w:unhideWhenUsed="0"/>
-    <w:lsdException w:name="Light List Accent 6" w:semiHidden="0" w:uiPriority="61" w:unhideWhenUsed="0"/>
-    <w:lsdException w:name="Light Grid Accent 6" w:semiHidden="0" w:uiPriority="62" w:unhideWhenUsed="0"/>
-    <w:lsdException w:name="Medium Shading 1 Accent 6" w:semiHidden="0" w:uiPriority="63" w:unhideWhenUsed="0"/>
-    <w:lsdException w:name="Medium Shading 2 Accent 6" w:semiHidden="0" w:uiPriority="64" w:unhideWhenUsed="0"/>
-    <w:lsdException w:name="Medium List 1 Accent 6" w:semiHidden="0" w:uiPriority="65" w:unhideWhenUsed="0"/>
-    <w:lsdException w:name="Medium List 2 Accent 6" w:semiHidden="0" w:uiPriority="66" w:unhideWhenUsed="0"/>
-    <w:lsdException w:name="Medium Grid 1 Accent 6" w:semiHidden="0" w:uiPriority="67" w:unhideWhenUsed="0"/>
-    <w:lsdException w:name="Medium Grid 2 Accent 6" w:semiHidden="0" w:uiPriority="68" w:unhideWhenUsed="0"/>
-    <w:lsdException w:name="Medium Grid 3 Accent 6" w:semiHidden="0" w:uiPriority="69" w:unhideWhenUsed="0"/>
-    <w:lsdException w:name="Dark List Accent 6" w:semiHidden="0" w:uiPriority="70" w:unhideWhenUsed="0"/>
-    <w:lsdException w:name="Colorful Shading Accent 6" w:semiHidden="0" w:uiPriority="71" w:unhideWhenUsed="0"/>
-    <w:lsdException w:name="Colorful List Accent 6" w:semiHidden="0" w:uiPriority="72" w:unhideWhenUsed="0"/>
-    <w:lsdException w:name="Colorful Grid Accent 6" w:semiHidden="0" w:uiPriority="73" w:unhideWhenUsed="0"/>
-    <w:lsdException w:name="Subtle Emphasis" w:semiHidden="0" w:uiPriority="19" w:unhideWhenUsed="0" w:qFormat="1"/>
-    <w:lsdException w:name="Intense Emphasis" w:semiHidden="0" w:uiPriority="21" w:unhideWhenUsed="0" w:qFormat="1"/>
-    <w:lsdException w:name="Subtle Reference" w:semiHidden="0" w:uiPriority="31" w:unhideWhenUsed="0" w:qFormat="1"/>
-    <w:lsdException w:name="Intense Reference" w:semiHidden="0" w:uiPriority="32" w:unhideWhenUsed="0" w:qFormat="1"/>
-    <w:lsdException w:name="Book Title" w:semiHidden="0" w:uiPriority="33" w:unhideWhenUsed="0" w:qFormat="1"/>
-    <w:lsdException w:name="Bibliography" w:uiPriority="37"/>
-    <w:lsdException w:name="TOC Heading" w:uiPriority="39" w:qFormat="1"/>
+  <w:latentStyles w:defLockedState="0" w:defUIPriority="99" w:defSemiHidden="0" w:defUnhideWhenUsed="0" w:defQFormat="0" w:count="371">
+    <w:lsdException w:name="Normal" w:uiPriority="0" w:qFormat="1"/>
+    <w:lsdException w:name="heading 1" w:uiPriority="9" w:qFormat="1"/>
+    <w:lsdException w:name="heading 2" w:semiHidden="1" w:uiPriority="9" w:unhideWhenUsed="1" w:qFormat="1"/>
+    <w:lsdException w:name="heading 3" w:semiHidden="1" w:uiPriority="9" w:unhideWhenUsed="1" w:qFormat="1"/>
+    <w:lsdException w:name="heading 4" w:semiHidden="1" w:uiPriority="9" w:unhideWhenUsed="1" w:qFormat="1"/>
+    <w:lsdException w:name="heading 5" w:semiHidden="1" w:uiPriority="9" w:unhideWhenUsed="1" w:qFormat="1"/>
+    <w:lsdException w:name="heading 6" w:semiHidden="1" w:uiPriority="9" w:unhideWhenUsed="1" w:qFormat="1"/>
+    <w:lsdException w:name="heading 7" w:semiHidden="1" w:uiPriority="9" w:unhideWhenUsed="1" w:qFormat="1"/>
+    <w:lsdException w:name="heading 8" w:semiHidden="1" w:uiPriority="9" w:unhideWhenUsed="1" w:qFormat="1"/>
+    <w:lsdException w:name="heading 9" w:semiHidden="1" w:uiPriority="9" w:unhideWhenUsed="1" w:qFormat="1"/>
+    <w:lsdException w:name="index 1" w:semiHidden="1" w:unhideWhenUsed="1"/>
+    <w:lsdException w:name="index 2" w:semiHidden="1" w:unhideWhenUsed="1"/>
+    <w:lsdException w:name="index 3" w:semiHidden="1" w:unhideWhenUsed="1"/>
+    <w:lsdException w:name="index 4" w:semiHidden="1" w:unhideWhenUsed="1"/>
+    <w:lsdException w:name="index 5" w:semiHidden="1" w:unhideWhenUsed="1"/>
+    <w:lsdException w:name="index 6" w:semiHidden="1" w:unhideWhenUsed="1"/>
+    <w:lsdException w:name="index 7" w:semiHidden="1" w:unhideWhenUsed="1"/>
+    <w:lsdException w:name="index 8" w:semiHidden="1" w:unhideWhenUsed="1"/>
+    <w:lsdException w:name="index 9" w:semiHidden="1" w:unhideWhenUsed="1"/>
+    <w:lsdException w:name="toc 1" w:semiHidden="1" w:uiPriority="39" w:unhideWhenUsed="1"/>
+    <w:lsdException w:name="toc 2" w:semiHidden="1" w:uiPriority="39" w:unhideWhenUsed="1"/>
+    <w:lsdException w:name="toc 3" w:semiHidden="1" w:uiPriority="39" w:unhideWhenUsed="1"/>
+    <w:lsdException w:name="toc 4" w:semiHidden="1" w:uiPriority="39" w:unhideWhenUsed="1"/>
+    <w:lsdException w:name="toc 5" w:semiHidden="1" w:uiPriority="39" w:unhideWhenUsed="1"/>
+    <w:lsdException w:name="toc 6" w:semiHidden="1" w:uiPriority="39" w:unhideWhenUsed="1"/>
+    <w:lsdException w:name="toc 7" w:semiHidden="1" w:uiPriority="39" w:unhideWhenUsed="1"/>
+    <w:lsdException w:name="toc 8" w:semiHidden="1" w:uiPriority="39" w:unhideWhenUsed="1"/>
+    <w:lsdException w:name="toc 9" w:semiHidden="1" w:uiPriority="39" w:unhideWhenUsed="1"/>
+    <w:lsdException w:name="Normal Indent" w:semiHidden="1" w:unhideWhenUsed="1"/>
+    <w:lsdException w:name="footnote text" w:semiHidden="1" w:unhideWhenUsed="1"/>
+    <w:lsdException w:name="annotation text" w:semiHidden="1" w:unhideWhenUsed="1"/>
+    <w:lsdException w:name="header" w:semiHidden="1" w:unhideWhenUsed="1"/>
+    <w:lsdException w:name="footer" w:semiHidden="1" w:unhideWhenUsed="1"/>
+    <w:lsdException w:name="index heading" w:semiHidden="1" w:unhideWhenUsed="1"/>
+    <w:lsdException w:name="caption" w:semiHidden="1" w:uiPriority="35" w:unhideWhenUsed="1" w:qFormat="1"/>
+    <w:lsdException w:name="table of figures" w:semiHidden="1" w:unhideWhenUsed="1"/>
+    <w:lsdException w:name="envelope address" w:semiHidden="1" w:unhideWhenUsed="1"/>
+    <w:lsdException w:name="envelope return" w:semiHidden="1" w:unhideWhenUsed="1"/>
+    <w:lsdException w:name="footnote reference" w:semiHidden="1" w:unhideWhenUsed="1"/>
+    <w:lsdException w:name="annotation reference" w:semiHidden="1" w:unhideWhenUsed="1"/>
+    <w:lsdException w:name="line number" w:semiHidden="1" w:unhideWhenUsed="1"/>
+    <w:lsdException w:name="page number" w:semiHidden="1" w:unhideWhenUsed="1"/>
+    <w:lsdException w:name="endnote reference" w:semiHidden="1" w:unhideWhenUsed="1"/>
+    <w:lsdException w:name="endnote text" w:semiHidden="1" w:unhideWhenUsed="1"/>
+    <w:lsdException w:name="table of authorities" w:semiHidden="1" w:unhideWhenUsed="1"/>
+    <w:lsdException w:name="macro" w:semiHidden="1" w:unhideWhenUsed="1"/>
+    <w:lsdException w:name="toa heading" w:semiHidden="1" w:unhideWhenUsed="1"/>
+    <w:lsdException w:name="List" w:semiHidden="1" w:unhideWhenUsed="1"/>
+    <w:lsdException w:name="List Bullet" w:semiHidden="1" w:unhideWhenUsed="1"/>
+    <w:lsdException w:name="List Number" w:semiHidden="1" w:unhideWhenUsed="1"/>
+    <w:lsdException w:name="List 2" w:semiHidden="1" w:unhideWhenUsed="1"/>
+    <w:lsdException w:name="List 3" w:semiHidden="1" w:unhideWhenUsed="1"/>
+    <w:lsdException w:name="List 4" w:semiHidden="1" w:unhideWhenUsed="1"/>
+    <w:lsdException w:name="List 5" w:semiHidden="1" w:unhideWhenUsed="1"/>
+    <w:lsdException w:name="List Bullet 2" w:semiHidden="1" w:unhideWhenUsed="1"/>
+    <w:lsdException w:name="List Bullet 3" w:semiHidden="1" w:unhideWhenUsed="1"/>
+    <w:lsdException w:name="List Bullet 4" w:semiHidden="1" w:unhideWhenUsed="1"/>
+    <w:lsdException w:name="List Bullet 5" w:semiHidden="1" w:unhideWhenUsed="1"/>
+    <w:lsdException w:name="List Number 2" w:semiHidden="1" w:unhideWhenUsed="1"/>
+    <w:lsdException w:name="List Number 3" w:semiHidden="1" w:unhideWhenUsed="1"/>
+    <w:lsdException w:name="List Number 4" w:semiHidden="1" w:unhideWhenUsed="1"/>
+    <w:lsdException w:name="List Number 5" w:semiHidden="1" w:unhideWhenUsed="1"/>
+    <w:lsdException w:name="Title" w:uiPriority="10" w:qFormat="1"/>
+    <w:lsdException w:name="Closing" w:semiHidden="1" w:unhideWhenUsed="1"/>
+    <w:lsdException w:name="Signature" w:semiHidden="1" w:unhideWhenUsed="1"/>
+    <w:lsdException w:name="Default Paragraph Font" w:semiHidden="1" w:uiPriority="1" w:unhideWhenUsed="1"/>
+    <w:lsdException w:name="Body Text" w:semiHidden="1" w:unhideWhenUsed="1"/>
+    <w:lsdException w:name="Body Text Indent" w:semiHidden="1" w:unhideWhenUsed="1"/>
+    <w:lsdException w:name="List Continue" w:semiHidden="1" w:unhideWhenUsed="1"/>
+    <w:lsdException w:name="List Continue 2" w:semiHidden="1" w:unhideWhenUsed="1"/>
+    <w:lsdException w:name="List Continue 3" w:semiHidden="1" w:unhideWhenUsed="1"/>
+    <w:lsdException w:name="List Continue 4" w:semiHidden="1" w:unhideWhenUsed="1"/>
+    <w:lsdException w:name="List Continue 5" w:semiHidden="1" w:unhideWhenUsed="1"/>
+    <w:lsdException w:name="Message Header" w:semiHidden="1" w:unhideWhenUsed="1"/>
+    <w:lsdException w:name="Subtitle" w:uiPriority="11" w:qFormat="1"/>
+    <w:lsdException w:name="Salutation" w:semiHidden="1" w:unhideWhenUsed="1"/>
+    <w:lsdException w:name="Date" w:semiHidden="1" w:unhideWhenUsed="1"/>
+    <w:lsdException w:name="Body Text First Indent" w:semiHidden="1" w:unhideWhenUsed="1"/>
+    <w:lsdException w:name="Body Text First Indent 2" w:semiHidden="1" w:unhideWhenUsed="1"/>
+    <w:lsdException w:name="Note Heading" w:semiHidden="1" w:unhideWhenUsed="1"/>
+    <w:lsdException w:name="Body Text 2" w:semiHidden="1" w:unhideWhenUsed="1"/>
+    <w:lsdException w:name="Body Text 3" w:semiHidden="1" w:unhideWhenUsed="1"/>
+    <w:lsdException w:name="Body Text Indent 2" w:semiHidden="1" w:unhideWhenUsed="1"/>
+    <w:lsdException w:name="Body Text Indent 3" w:semiHidden="1" w:unhideWhenUsed="1"/>
+    <w:lsdException w:name="Block Text" w:semiHidden="1" w:unhideWhenUsed="1"/>
+    <w:lsdException w:name="Hyperlink" w:semiHidden="1" w:unhideWhenUsed="1"/>
+    <w:lsdException w:name="FollowedHyperlink" w:semiHidden="1" w:unhideWhenUsed="1"/>
+    <w:lsdException w:name="Strong" w:uiPriority="22" w:qFormat="1"/>
+    <w:lsdException w:name="Emphasis" w:uiPriority="20" w:qFormat="1"/>
+    <w:lsdException w:name="Document Map" w:semiHidden="1" w:unhideWhenUsed="1"/>
+    <w:lsdException w:name="Plain Text" w:semiHidden="1" w:unhideWhenUsed="1"/>
+    <w:lsdException w:name="E-mail Signature" w:semiHidden="1" w:unhideWhenUsed="1"/>
+    <w:lsdException w:name="HTML Top of Form" w:semiHidden="1" w:unhideWhenUsed="1"/>
+    <w:lsdException w:name="HTML Bottom of Form" w:semiHidden="1" w:unhideWhenUsed="1"/>
+    <w:lsdException w:name="Normal (Web)" w:semiHidden="1" w:unhideWhenUsed="1"/>
+    <w:lsdException w:name="HTML Acronym" w:semiHidden="1" w:unhideWhenUsed="1"/>
+    <w:lsdException w:name="HTML Address" w:semiHidden="1" w:unhideWhenUsed="1"/>
+    <w:lsdException w:name="HTML Cite" w:semiHidden="1" w:unhideWhenUsed="1"/>
+    <w:lsdException w:name="HTML Code" w:semiHidden="1" w:unhideWhenUsed="1"/>
+    <w:lsdException w:name="HTML Definition" w:semiHidden="1" w:unhideWhenUsed="1"/>
+    <w:lsdException w:name="HTML Keyboard" w:semiHidden="1" w:unhideWhenUsed="1"/>
+    <w:lsdException w:name="HTML Preformatted" w:semiHidden="1" w:unhideWhenUsed="1"/>
+    <w:lsdException w:name="HTML Sample" w:semiHidden="1" w:unhideWhenUsed="1"/>
+    <w:lsdException w:name="HTML Typewriter" w:semiHidden="1" w:unhideWhenUsed="1"/>
+    <w:lsdException w:name="HTML Variable" w:semiHidden="1" w:unhideWhenUsed="1"/>
+    <w:lsdException w:name="Normal Table" w:semiHidden="1" w:unhideWhenUsed="1"/>
+    <w:lsdException w:name="annotation subject" w:semiHidden="1" w:unhideWhenUsed="1"/>
+    <w:lsdException w:name="No List" w:semiHidden="1" w:unhideWhenUsed="1"/>
+    <w:lsdException w:name="Outline List 1" w:semiHidden="1" w:unhideWhenUsed="1"/>
+    <w:lsdException w:name="Outline List 2" w:semiHidden="1" w:unhideWhenUsed="1"/>
+    <w:lsdException w:name="Outline List 3" w:semiHidden="1" w:unhideWhenUsed="1"/>
+    <w:lsdException w:name="Table Simple 1" w:semiHidden="1" w:unhideWhenUsed="1"/>
+    <w:lsdException w:name="Table Simple 2" w:semiHidden="1" w:unhideWhenUsed="1"/>
+    <w:lsdException w:name="Table Simple 3" w:semiHidden="1" w:unhideWhenUsed="1"/>
+    <w:lsdException w:name="Table Classic 1" w:semiHidden="1" w:unhideWhenUsed="1"/>
+    <w:lsdException w:name="Table Classic 2" w:semiHidden="1" w:unhideWhenUsed="1"/>
+    <w:lsdException w:name="Table Classic 3" w:semiHidden="1" w:unhideWhenUsed="1"/>
+    <w:lsdException w:name="Table Classic 4" w:semiHidden="1" w:unhideWhenUsed="1"/>
+    <w:lsdException w:name="Table Colorful 1" w:semiHidden="1" w:unhideWhenUsed="1"/>
+    <w:lsdException w:name="Table Colorful 2" w:semiHidden="1" w:unhideWhenUsed="1"/>
+    <w:lsdException w:name="Table Colorful 3" w:semiHidden="1" w:unhideWhenUsed="1"/>
+    <w:lsdException w:name="Table Columns 1" w:semiHidden="1" w:unhideWhenUsed="1"/>
+    <w:lsdException w:name="Table Columns 2" w:semiHidden="1" w:unhideWhenUsed="1"/>
+    <w:lsdException w:name="Table Columns 3" w:semiHidden="1" w:unhideWhenUsed="1"/>
+    <w:lsdException w:name="Table Columns 4" w:semiHidden="1" w:unhideWhenUsed="1"/>
+    <w:lsdException w:name="Table Columns 5" w:semiHidden="1" w:unhideWhenUsed="1"/>
+    <w:lsdException w:name="Table Grid 1" w:semiHidden="1" w:unhideWhenUsed="1"/>
+    <w:lsdException w:name="Table Grid 2" w:semiHidden="1" w:unhideWhenUsed="1"/>
+    <w:lsdException w:name="Table Grid 3" w:semiHidden="1" w:unhideWhenUsed="1"/>
+    <w:lsdException w:name="Table Grid 4" w:semiHidden="1" w:unhideWhenUsed="1"/>
+    <w:lsdException w:name="Table Grid 5" w:semiHidden="1" w:unhideWhenUsed="1"/>
+    <w:lsdException w:name="Table Grid 6" w:semiHidden="1" w:unhideWhenUsed="1"/>
+    <w:lsdException w:name="Table Grid 7" w:semiHidden="1" w:unhideWhenUsed="1"/>
+    <w:lsdException w:name="Table Grid 8" w:semiHidden="1" w:unhideWhenUsed="1"/>
+    <w:lsdException w:name="Table List 1" w:semiHidden="1" w:unhideWhenUsed="1"/>
+    <w:lsdException w:name="Table List 2" w:semiHidden="1" w:unhideWhenUsed="1"/>
+    <w:lsdException w:name="Table List 3" w:semiHidden="1" w:unhideWhenUsed="1"/>
+    <w:lsdException w:name="Table List 4" w:semiHidden="1" w:unhideWhenUsed="1"/>
+    <w:lsdException w:name="Table List 5" w:semiHidden="1" w:unhideWhenUsed="1"/>
+    <w:lsdException w:name="Table List 6" w:semiHidden="1" w:unhideWhenUsed="1"/>
+    <w:lsdException w:name="Table List 7" w:semiHidden="1" w:unhideWhenUsed="1"/>
+    <w:lsdException w:name="Table List 8" w:semiHidden="1" w:unhideWhenUsed="1"/>
+    <w:lsdException w:name="Table 3D effects 1" w:semiHidden="1" w:unhideWhenUsed="1"/>
+    <w:lsdException w:name="Table 3D effects 2" w:semiHidden="1" w:unhideWhenUsed="1"/>
+    <w:lsdException w:name="Table 3D effects 3" w:semiHidden="1" w:unhideWhenUsed="1"/>
+    <w:lsdException w:name="Table Contemporary" w:semiHidden="1" w:unhideWhenUsed="1"/>
+    <w:lsdException w:name="Table Elegant" w:semiHidden="1" w:unhideWhenUsed="1"/>
+    <w:lsdException w:name="Table Professional" w:semiHidden="1" w:unhideWhenUsed="1"/>
+    <w:lsdException w:name="Table Subtle 1" w:semiHidden="1" w:unhideWhenUsed="1"/>
+    <w:lsdException w:name="Table Subtle 2" w:semiHidden="1" w:unhideWhenUsed="1"/>
+    <w:lsdException w:name="Table Web 1" w:semiHidden="1" w:unhideWhenUsed="1"/>
+    <w:lsdException w:name="Table Web 2" w:semiHidden="1" w:unhideWhenUsed="1"/>
+    <w:lsdException w:name="Table Web 3" w:semiHidden="1" w:unhideWhenUsed="1"/>
+    <w:lsdException w:name="Balloon Text" w:semiHidden="1" w:unhideWhenUsed="1"/>
+    <w:lsdException w:name="Table Grid" w:uiPriority="59"/>
+    <w:lsdException w:name="Table Theme" w:semiHidden="1" w:unhideWhenUsed="1"/>
+    <w:lsdException w:name="Placeholder Text" w:semiHidden="1"/>
+    <w:lsdException w:name="No Spacing" w:uiPriority="1" w:qFormat="1"/>
+    <w:lsdException w:name="Light Shading" w:uiPriority="60"/>
+    <w:lsdException w:name="Light List" w:uiPriority="61"/>
+    <w:lsdException w:name="Light Grid" w:uiPriority="62"/>
+    <w:lsdException w:name="Medium Shading 1" w:uiPriority="63"/>
+    <w:lsdException w:name="Medium Shading 2" w:uiPriority="64"/>
+    <w:lsdException w:name="Medium List 1" w:uiPriority="65"/>
+    <w:lsdException w:name="Medium List 2" w:uiPriority="66"/>
+    <w:lsdException w:name="Medium Grid 1" w:uiPriority="67"/>
+    <w:lsdException w:name="Medium Grid 2" w:uiPriority="68"/>
+    <w:lsdException w:name="Medium Grid 3" w:uiPriority="69"/>
+    <w:lsdException w:name="Dark List" w:uiPriority="70"/>
+    <w:lsdException w:name="Colorful Shading" w:uiPriority="71"/>
+    <w:lsdException w:name="Colorful List" w:uiPriority="72"/>
+    <w:lsdException w:name="Colorful Grid" w:uiPriority="73"/>
+    <w:lsdException w:name="Light Shading Accent 1" w:uiPriority="60"/>
+    <w:lsdException w:name="Light List Accent 1" w:uiPriority="61"/>
+    <w:lsdException w:name="Light Grid Accent 1" w:uiPriority="62"/>
+    <w:lsdException w:name="Medium Shading 1 Accent 1" w:uiPriority="63"/>
+    <w:lsdException w:name="Medium Shading 2 Accent 1" w:uiPriority="64"/>
+    <w:lsdException w:name="Medium List 1 Accent 1" w:uiPriority="65"/>
+    <w:lsdException w:name="Revision" w:semiHidden="1"/>
+    <w:lsdException w:name="List Paragraph" w:uiPriority="34" w:qFormat="1"/>
+    <w:lsdException w:name="Quote" w:uiPriority="29" w:qFormat="1"/>
+    <w:lsdException w:name="Intense Quote" w:uiPriority="30" w:qFormat="1"/>
+    <w:lsdException w:name="Medium List 2 Accent 1" w:uiPriority="66"/>
+    <w:lsdException w:name="Medium Grid 1 Accent 1" w:uiPriority="67"/>
+    <w:lsdException w:name="Medium Grid 2 Accent 1" w:uiPriority="68"/>
+    <w:lsdException w:name="Medium Grid 3 Accent 1" w:uiPriority="69"/>
+    <w:lsdException w:name="Dark List Accent 1" w:uiPriority="70"/>
+    <w:lsdException w:name="Colorful Shading Accent 1" w:uiPriority="71"/>
+    <w:lsdException w:name="Colorful List Accent 1" w:uiPriority="72"/>
+    <w:lsdException w:name="Colorful Grid Accent 1" w:uiPriority="73"/>
+    <w:lsdException w:name="Light Shading Accent 2" w:uiPriority="60"/>
+    <w:lsdException w:name="Light List Accent 2" w:uiPriority="61"/>
+    <w:lsdException w:name="Light Grid Accent 2" w:uiPriority="62"/>
+    <w:lsdException w:name="Medium Shading 1 Accent 2" w:uiPriority="63"/>
+    <w:lsdException w:name="Medium Shading 2 Accent 2" w:uiPriority="64"/>
+    <w:lsdException w:name="Medium List 1 Accent 2" w:uiPriority="65"/>
+    <w:lsdException w:name="Medium List 2 Accent 2" w:uiPriority="66"/>
+    <w:lsdException w:name="Medium Grid 1 Accent 2" w:uiPriority="67"/>
+    <w:lsdException w:name="Medium Grid 2 Accent 2" w:uiPriority="68"/>
+    <w:lsdException w:name="Medium Grid 3 Accent 2" w:uiPriority="69"/>
+    <w:lsdException w:name="Dark List Accent 2" w:uiPriority="70"/>
+    <w:lsdException w:name="Colorful Shading Accent 2" w:uiPriority="71"/>
+    <w:lsdException w:name="Colorful List Accent 2" w:uiPriority="72"/>
+    <w:lsdException w:name="Colorful Grid Accent 2" w:uiPriority="73"/>
+    <w:lsdException w:name="Light Shading Accent 3" w:uiPriority="60"/>
+    <w:lsdException w:name="Light List Accent 3" w:uiPriority="61"/>
+    <w:lsdException w:name="Light Grid Accent 3" w:uiPriority="62"/>
+    <w:lsdException w:name="Medium Shading 1 Accent 3" w:uiPriority="63"/>
+    <w:lsdException w:name="Medium Shading 2 Accent 3" w:uiPriority="64"/>
+    <w:lsdException w:name="Medium List 1 Accent 3" w:uiPriority="65"/>
+    <w:lsdException w:name="Medium List 2 Accent 3" w:uiPriority="66"/>
+    <w:lsdException w:name="Medium Grid 1 Accent 3" w:uiPriority="67"/>
+    <w:lsdException w:name="Medium Grid 2 Accent 3" w:uiPriority="68"/>
+    <w:lsdException w:name="Medium Grid 3 Accent 3" w:uiPriority="69"/>
+    <w:lsdException w:name="Dark List Accent 3" w:uiPriority="70"/>
+    <w:lsdException w:name="Colorful Shading Accent 3" w:uiPriority="71"/>
+    <w:lsdException w:name="Colorful List Accent 3" w:uiPriority="72"/>
+    <w:lsdException w:name="Colorful Grid Accent 3" w:uiPriority="73"/>
+    <w:lsdException w:name="Light Shading Accent 4" w:uiPriority="60"/>
+    <w:lsdException w:name="Light List Accent 4" w:uiPriority="61"/>
+    <w:lsdException w:name="Light Grid Accent 4" w:uiPriority="62"/>
+    <w:lsdException w:name="Medium Shading 1 Accent 4" w:uiPriority="63"/>
+    <w:lsdException w:name="Medium Shading 2 Accent 4" w:uiPriority="64"/>
+    <w:lsdException w:name="Medium List 1 Accent 4" w:uiPriority="65"/>
+    <w:lsdException w:name="Medium List 2 Accent 4" w:uiPriority="66"/>
+    <w:lsdException w:name="Medium Grid 1 Accent 4" w:uiPriority="67"/>
+    <w:lsdException w:name="Medium Grid 2 Accent 4" w:uiPriority="68"/>
+    <w:lsdException w:name="Medium Grid 3 Accent 4" w:uiPriority="69"/>
+    <w:lsdException w:name="Dark List Accent 4" w:uiPriority="70"/>
+    <w:lsdException w:name="Colorful Shading Accent 4" w:uiPriority="71"/>
+    <w:lsdException w:name="Colorful List Accent 4" w:uiPriority="72"/>
+    <w:lsdException w:name="Colorful Grid Accent 4" w:uiPriority="73"/>
+    <w:lsdException w:name="Light Shading Accent 5" w:uiPriority="60"/>
+    <w:lsdException w:name="Light List Accent 5" w:uiPriority="61"/>
+    <w:lsdException w:name="Light Grid Accent 5" w:uiPriority="62"/>
+    <w:lsdException w:name="Medium Shading 1 Accent 5" w:uiPriority="63"/>
+    <w:lsdException w:name="Medium Shading 2 Accent 5" w:uiPriority="64"/>
+    <w:lsdException w:name="Medium List 1 Accent 5" w:uiPriority="65"/>
+    <w:lsdException w:name="Medium List 2 Accent 5" w:uiPriority="66"/>
+    <w:lsdException w:name="Medium Grid 1 Accent 5" w:uiPriority="67"/>
+    <w:lsdException w:name="Medium Grid 2 Accent 5" w:uiPriority="68"/>
+    <w:lsdException w:name="Medium Grid 3 Accent 5" w:uiPriority="69"/>
+    <w:lsdException w:name="Dark List Accent 5" w:uiPriority="70"/>
+    <w:lsdException w:name="Colorful Shading Accent 5" w:uiPriority="71"/>
+    <w:lsdException w:name="Colorful List Accent 5" w:uiPriority="72"/>
+    <w:lsdException w:name="Colorful Grid Accent 5" w:uiPriority="73"/>
+    <w:lsdException w:name="Light Shading Accent 6" w:uiPriority="60"/>
+    <w:lsdException w:name="Light List Accent 6" w:uiPriority="61"/>
+    <w:lsdException w:name="Light Grid Accent 6" w:uiPriority="62"/>
+    <w:lsdException w:name="Medium Shading 1 Accent 6" w:uiPriority="63"/>
+    <w:lsdException w:name="Medium Shading 2 Accent 6" w:uiPriority="64"/>
+    <w:lsdException w:name="Medium List 1 Accent 6" w:uiPriority="65"/>
+    <w:lsdException w:name="Medium List 2 Accent 6" w:uiPriority="66"/>
+    <w:lsdException w:name="Medium Grid 1 Accent 6" w:uiPriority="67"/>
+    <w:lsdException w:name="Medium Grid 2 Accent 6" w:uiPriority="68"/>
+    <w:lsdException w:name="Medium Grid 3 Accent 6" w:uiPriority="69"/>
+    <w:lsdException w:name="Dark List Accent 6" w:uiPriority="70"/>
+    <w:lsdException w:name="Colorful Shading Accent 6" w:uiPriority="71"/>
+    <w:lsdException w:name="Colorful List Accent 6" w:uiPriority="72"/>
+    <w:lsdException w:name="Colorful Grid Accent 6" w:uiPriority="73"/>
+    <w:lsdException w:name="Subtle Emphasis" w:uiPriority="19" w:qFormat="1"/>
+    <w:lsdException w:name="Intense Emphasis" w:uiPriority="21" w:qFormat="1"/>
+    <w:lsdException w:name="Subtle Reference" w:uiPriority="31" w:qFormat="1"/>
+    <w:lsdException w:name="Intense Reference" w:uiPriority="32" w:qFormat="1"/>
+    <w:lsdException w:name="Book Title" w:uiPriority="33" w:qFormat="1"/>
+    <w:lsdException w:name="Bibliography" w:semiHidden="1" w:uiPriority="37" w:unhideWhenUsed="1"/>
+    <w:lsdException w:name="TOC Heading" w:semiHidden="1" w:uiPriority="39" w:unhideWhenUsed="1" w:qFormat="1"/>
+    <w:lsdException w:name="Plain Table 1" w:uiPriority="41"/>
+    <w:lsdException w:name="Plain Table 2" w:uiPriority="42"/>
+    <w:lsdException w:name="Plain Table 3" w:uiPriority="43"/>
+    <w:lsdException w:name="Plain Table 4" w:uiPriority="44"/>
+    <w:lsdException w:name="Plain Table 5" w:uiPriority="45"/>
+    <w:lsdException w:name="Grid Table Light" w:uiPriority="40"/>
+    <w:lsdException w:name="Grid Table 1 Light" w:uiPriority="46"/>
+    <w:lsdException w:name="Grid Table 2" w:uiPriority="47"/>
+    <w:lsdException w:name="Grid Table 3" w:uiPriority="48"/>
+    <w:lsdException w:name="Grid Table 4" w:uiPriority="49"/>
+    <w:lsdException w:name="Grid Table 5 Dark" w:uiPriority="50"/>
+    <w:lsdException w:name="Grid Table 6 Colorful" w:uiPriority="51"/>
+    <w:lsdException w:name="Grid Table 7 Colorful" w:uiPriority="52"/>
+    <w:lsdException w:name="Grid Table 1 Light Accent 1" w:uiPriority="46"/>
+    <w:lsdException w:name="Grid Table 2 Accent 1" w:uiPriority="47"/>
+    <w:lsdException w:name="Grid Table 3 Accent 1" w:uiPriority="48"/>
+    <w:lsdException w:name="Grid Table 4 Accent 1" w:uiPriority="49"/>
+    <w:lsdException w:name="Grid Table 5 Dark Accent 1" w:uiPriority="50"/>
+    <w:lsdException w:name="Grid Table 6 Colorful Accent 1" w:uiPriority="51"/>
+    <w:lsdException w:name="Grid Table 7 Colorful Accent 1" w:uiPriority="52"/>
+    <w:lsdException w:name="Grid Table 1 Light Accent 2" w:uiPriority="46"/>
+    <w:lsdException w:name="Grid Table 2 Accent 2" w:uiPriority="47"/>
+    <w:lsdException w:name="Grid Table 3 Accent 2" w:uiPriority="48"/>
+    <w:lsdException w:name="Grid Table 4 Accent 2" w:uiPriority="49"/>
+    <w:lsdException w:name="Grid Table 5 Dark Accent 2" w:uiPriority="50"/>
+    <w:lsdException w:name="Grid Table 6 Colorful Accent 2" w:uiPriority="51"/>
+    <w:lsdException w:name="Grid Table 7 Colorful Accent 2" w:uiPriority="52"/>
+    <w:lsdException w:name="Grid Table 1 Light Accent 3" w:uiPriority="46"/>
+    <w:lsdException w:name="Grid Table 2 Accent 3" w:uiPriority="47"/>
+    <w:lsdException w:name="Grid Table 3 Accent 3" w:uiPriority="48"/>
+    <w:lsdException w:name="Grid Table 4 Accent 3" w:uiPriority="49"/>
+    <w:lsdException w:name="Grid Table 5 Dark Accent 3" w:uiPriority="50"/>
+    <w:lsdException w:name="Grid Table 6 Colorful Accent 3" w:uiPriority="51"/>
+    <w:lsdException w:name="Grid Table 7 Colorful Accent 3" w:uiPriority="52"/>
+    <w:lsdException w:name="Grid Table 1 Light Accent 4" w:uiPriority="46"/>
+    <w:lsdException w:name="Grid Table 2 Accent 4" w:uiPriority="47"/>
+    <w:lsdException w:name="Grid Table 3 Accent 4" w:uiPriority="48"/>
+    <w:lsdException w:name="Grid Table 4 Accent 4" w:uiPriority="49"/>
+    <w:lsdException w:name="Grid Table 5 Dark Accent 4" w:uiPriority="50"/>
+    <w:lsdException w:name="Grid Table 6 Colorful Accent 4" w:uiPriority="51"/>
+    <w:lsdException w:name="Grid Table 7 Colorful Accent 4" w:uiPriority="52"/>
+    <w:lsdException w:name="Grid Table 1 Light Accent 5" w:uiPriority="46"/>
+    <w:lsdException w:name="Grid Table 2 Accent 5" w:uiPriority="47"/>
+    <w:lsdException w:name="Grid Table 3 Accent 5" w:uiPriority="48"/>
+    <w:lsdException w:name="Grid Table 4 Accent 5" w:uiPriority="49"/>
+    <w:lsdException w:name="Grid Table 5 Dark Accent 5" w:uiPriority="50"/>
+    <w:lsdException w:name="Grid Table 6 Colorful Accent 5" w:uiPriority="51"/>
+    <w:lsdException w:name="Grid Table 7 Colorful Accent 5" w:uiPriority="52"/>
+    <w:lsdException w:name="Grid Table 1 Light Accent 6" w:uiPriority="46"/>
+    <w:lsdException w:name="Grid Table 2 Accent 6" w:uiPriority="47"/>
+    <w:lsdException w:name="Grid Table 3 Accent 6" w:uiPriority="48"/>
+    <w:lsdException w:name="Grid Table 4 Accent 6" w:uiPriority="49"/>
+    <w:lsdException w:name="Grid Table 5 Dark Accent 6" w:uiPriority="50"/>
+    <w:lsdException w:name="Grid Table 6 Colorful Accent 6" w:uiPriority="51"/>
+    <w:lsdException w:name="Grid Table 7 Colorful Accent 6" w:uiPriority="52"/>
+    <w:lsdException w:name="List Table 1 Light" w:uiPriority="46"/>
+    <w:lsdException w:name="List Table 2" w:uiPriority="47"/>
+    <w:lsdException w:name="List Table 3" w:uiPriority="48"/>
+    <w:lsdException w:name="List Table 4" w:uiPriority="49"/>
+    <w:lsdException w:name="List Table 5 Dark" w:uiPriority="50"/>
+    <w:lsdException w:name="List Table 6 Colorful" w:uiPriority="51"/>
+    <w:lsdException w:name="List Table 7 Colorful" w:uiPriority="52"/>
+    <w:lsdException w:name="List Table 1 Light Accent 1" w:uiPriority="46"/>
+    <w:lsdException w:name="List Table 2 Accent 1" w:uiPriority="47"/>
+    <w:lsdException w:name="List Table 3 Accent 1" w:uiPriority="48"/>
+    <w:lsdException w:name="List Table 4 Accent 1" w:uiPriority="49"/>
+    <w:lsdException w:name="List Table 5 Dark Accent 1" w:uiPriority="50"/>
+    <w:lsdException w:name="List Table 6 Colorful Accent 1" w:uiPriority="51"/>
+    <w:lsdException w:name="List Table 7 Colorful Accent 1" w:uiPriority="52"/>
+    <w:lsdException w:name="List Table 1 Light Accent 2" w:uiPriority="46"/>
+    <w:lsdException w:name="List Table 2 Accent 2" w:uiPriority="47"/>
+    <w:lsdException w:name="List Table 3 Accent 2" w:uiPriority="48"/>
+    <w:lsdException w:name="List Table 4 Accent 2" w:uiPriority="49"/>
+    <w:lsdException w:name="List Table 5 Dark Accent 2" w:uiPriority="50"/>
+    <w:lsdException w:name="List Table 6 Colorful Accent 2" w:uiPriority="51"/>
+    <w:lsdException w:name="List Table 7 Colorful Accent 2" w:uiPriority="52"/>
+    <w:lsdException w:name="List Table 1 Light Accent 3" w:uiPriority="46"/>
+    <w:lsdException w:name="List Table 2 Accent 3" w:uiPriority="47"/>
+    <w:lsdException w:name="List Table 3 Accent 3" w:uiPriority="48"/>
+    <w:lsdException w:name="List Table 4 Accent 3" w:uiPriority="49"/>
+    <w:lsdException w:name="List Table 5 Dark Accent 3" w:uiPriority="50"/>
+    <w:lsdException w:name="List Table 6 Colorful Accent 3" w:uiPriority="51"/>
+    <w:lsdException w:name="List Table 7 Colorful Accent 3" w:uiPriority="52"/>
+    <w:lsdException w:name="List Table 1 Light Accent 4" w:uiPriority="46"/>
+    <w:lsdException w:name="List Table 2 Accent 4" w:uiPriority="47"/>
+    <w:lsdException w:name="List Table 3 Accent 4" w:uiPriority="48"/>
+    <w:lsdException w:name="List Table 4 Accent 4" w:uiPriority="49"/>
+    <w:lsdException w:name="List Table 5 Dark Accent 4" w:uiPriority="50"/>
+    <w:lsdException w:name="List Table 6 Colorful Accent 4" w:uiPriority="51"/>
+    <w:lsdException w:name="List Table 7 Colorful Accent 4" w:uiPriority="52"/>
+    <w:lsdException w:name="List Table 1 Light Accent 5" w:uiPriority="46"/>
+    <w:lsdException w:name="List Table 2 Accent 5" w:uiPriority="47"/>
+    <w:lsdException w:name="List Table 3 Accent 5" w:uiPriority="48"/>
+    <w:lsdException w:name="List Table 4 Accent 5" w:uiPriority="49"/>
+    <w:lsdException w:name="List Table 5 Dark Accent 5" w:uiPriority="50"/>
+    <w:lsdException w:name="List Table 6 Colorful Accent 5" w:uiPriority="51"/>
+    <w:lsdException w:name="List Table 7 Colorful Accent 5" w:uiPriority="52"/>
+    <w:lsdException w:name="List Table 1 Light Accent 6" w:uiPriority="46"/>
+    <w:lsdException w:name="List Table 2 Accent 6" w:uiPriority="47"/>
+    <w:lsdException w:name="List Table 3 Accent 6" w:uiPriority="48"/>
+    <w:lsdException w:name="List Table 4 Accent 6" w:uiPriority="49"/>
+    <w:lsdException w:name="List Table 5 Dark Accent 6" w:uiPriority="50"/>
+    <w:lsdException w:name="List Table 6 Colorful Accent 6" w:uiPriority="51"/>
+    <w:lsdException w:name="List Table 7 Colorful Accent 6" w:uiPriority="52"/>
   </w:latentStyles>
   <w:style w:type="paragraph" w:default="1" w:styleId="Standard">
     <w:name w:val="Normal"/>
@@ -10004,6 +10426,7 @@
   <w:style w:type="character" w:default="1" w:styleId="Absatz-Standardschriftart">
     <w:name w:val="Default Paragraph Font"/>
     <w:uiPriority w:val="1"/>
+    <w:semiHidden/>
     <w:unhideWhenUsed/>
   </w:style>
   <w:style w:type="table" w:default="1" w:styleId="NormaleTabelle">
@@ -10011,7 +10434,6 @@
     <w:uiPriority w:val="99"/>
     <w:semiHidden/>
     <w:unhideWhenUsed/>
-    <w:qFormat/>
     <w:tblPr>
       <w:tblInd w:w="0" w:type="dxa"/>
       <w:tblCellMar>
@@ -10141,8 +10563,8 @@
       <w:sz w:val="24"/>
     </w:rPr>
   </w:style>
-  <w:style w:type="table" w:customStyle="1" w:styleId="GridTable3">
-    <w:name w:val="Grid Table 3"/>
+  <w:style w:type="table" w:customStyle="1" w:styleId="Gitternetztabelle31">
+    <w:name w:val="Gitternetztabelle 31"/>
     <w:basedOn w:val="NormaleTabelle"/>
     <w:uiPriority w:val="48"/>
     <w:rsid w:val="00564E08"/>
@@ -10284,7 +10706,7 @@
       </w:tcPr>
     </w:tblStylePr>
   </w:style>
-  <w:style w:type="table" w:styleId="Tabellengitternetz">
+  <w:style w:type="table" w:styleId="Tabellenraster">
     <w:name w:val="Table Grid"/>
     <w:basedOn w:val="NormaleTabelle"/>
     <w:uiPriority w:val="59"/>

</xml_diff>